<commit_message>
Update report + PDF report
</commit_message>
<xml_diff>
--- a/3352ГультяевАСКурсовая.docx
+++ b/3352ГультяевАСКурсовая.docx
@@ -832,9 +832,9 @@
         <w:tblLook w:val="04a0" w:noHBand="0" w:noVBand="1" w:firstColumn="1" w:lastRow="0" w:lastColumn="0" w:firstRow="1"/>
       </w:tblPr>
       <w:tblGrid>
-        <w:gridCol w:w="4047"/>
+        <w:gridCol w:w="4045"/>
         <w:gridCol w:w="2313"/>
-        <w:gridCol w:w="2994"/>
+        <w:gridCol w:w="2996"/>
       </w:tblGrid>
       <w:tr>
         <w:trPr>
@@ -941,13 +941,7 @@
               <w:rPr>
                 <w:szCs w:val="28"/>
               </w:rPr>
-              <w:t xml:space="preserve">Исходные данные: </w:t>
-            </w:r>
-            <w:r>
-              <w:rPr>
-                <w:szCs w:val="28"/>
-              </w:rPr>
-              <w:t>Python 3.12, библиотеки matplotlib, numpy, os. На вход сети подаются изображения размером 128х128 с некототорым изображением цветка.</w:t>
+              <w:t>Исходные данные: Python 3.12, библиотеки matplotlib, numpy, os. На вход сети подаются картинка размером 128х128 с некототорым изображением цветка.</w:t>
             </w:r>
           </w:p>
           <w:p>
@@ -976,19 +970,7 @@
               <w:rPr>
                 <w:szCs w:val="28"/>
               </w:rPr>
-              <w:t xml:space="preserve">Содержание пояснительной записки: «Аннотация», «Введение», «Теоретическая часть», «Базовая архитектура любой сети», «Виды нейронных сетей», «Методы улучшения нейронных сетей», «Архитектура сверточной нейронной сети», «Принцип работы исходной сети», «Принцип обучения сети», «Практическая часть», «Предобработка изображения», «Подготовка и рассчет сети», «Обучение сети», «Раздел со всем кодом», «Вывод», «Ссылка на репозиторий </w:t>
-            </w:r>
-            <w:r>
-              <w:rPr>
-                <w:szCs w:val="28"/>
-              </w:rPr>
-              <w:t>github с исходным кодом</w:t>
-            </w:r>
-            <w:r>
-              <w:rPr>
-                <w:szCs w:val="28"/>
-              </w:rPr>
-              <w:t>».</w:t>
+              <w:t>Содержание пояснительной записки: «Аннотация», «Введение», «Теоретическая часть», «Базовая архитектура любой сети», «Виды нейронных сетей», «Методы улучшения нейронных сетей», «Архитектура сверточной нейронной сети», «Принцип работы исходной сети», «Принцип обучения сети», «Практическая часть», «Предобработка изображения», «Подготовка и рассчет сети», «Обучение сети», «Раздел со всем кодом», «Вывод», «Ссылка на репозиторий github с исходным кодом».</w:t>
             </w:r>
           </w:p>
           <w:p>
@@ -1098,13 +1080,7 @@
               <w:rPr>
                 <w:szCs w:val="28"/>
               </w:rPr>
-              <w:t>Дата сдачи реферата:     .</w:t>
-            </w:r>
-            <w:r>
-              <w:rPr>
-                <w:szCs w:val="28"/>
-              </w:rPr>
-              <w:t>12.2024</w:t>
+              <w:t>Дата сдачи реферата:     .12.2024</w:t>
             </w:r>
           </w:p>
         </w:tc>
@@ -1131,13 +1107,7 @@
               <w:rPr>
                 <w:szCs w:val="28"/>
               </w:rPr>
-              <w:t>Дата защиты реферата:     .</w:t>
-            </w:r>
-            <w:r>
-              <w:rPr>
-                <w:szCs w:val="28"/>
-              </w:rPr>
-              <w:t>12.2024</w:t>
+              <w:t>Дата защиты реферата:     .12.2024</w:t>
             </w:r>
           </w:p>
         </w:tc>
@@ -1148,7 +1118,7 @@
         </w:trPr>
         <w:tc>
           <w:tcPr>
-            <w:tcW w:w="4047" w:type="dxa"/>
+            <w:tcW w:w="4045" w:type="dxa"/>
             <w:tcBorders/>
             <w:vAlign w:val="bottom"/>
           </w:tcPr>
@@ -1193,7 +1163,7 @@
         </w:tc>
         <w:tc>
           <w:tcPr>
-            <w:tcW w:w="2994" w:type="dxa"/>
+            <w:tcW w:w="2996" w:type="dxa"/>
             <w:tcBorders/>
             <w:vAlign w:val="bottom"/>
           </w:tcPr>
@@ -1220,7 +1190,7 @@
         </w:trPr>
         <w:tc>
           <w:tcPr>
-            <w:tcW w:w="4047" w:type="dxa"/>
+            <w:tcW w:w="4045" w:type="dxa"/>
             <w:tcBorders/>
             <w:vAlign w:val="bottom"/>
           </w:tcPr>
@@ -1265,7 +1235,7 @@
         </w:tc>
         <w:tc>
           <w:tcPr>
-            <w:tcW w:w="2994" w:type="dxa"/>
+            <w:tcW w:w="2996" w:type="dxa"/>
             <w:tcBorders/>
             <w:vAlign w:val="bottom"/>
           </w:tcPr>
@@ -1320,13 +1290,6 @@
           <w:szCs w:val="28"/>
         </w:rPr>
         <w:tab/>
-      </w:r>
-      <w:r>
-        <w:rPr>
-          <w:vanish w:val="false"/>
-          <w:sz w:val="28"/>
-          <w:szCs w:val="28"/>
-        </w:rPr>
         <w:t>4</w:t>
       </w:r>
     </w:p>
@@ -1351,12 +1314,6 @@
         </w:rPr>
         <w:t>Введение</w:t>
         <w:tab/>
-      </w:r>
-      <w:r>
-        <w:rPr>
-          <w:sz w:val="28"/>
-          <w:szCs w:val="28"/>
-        </w:rPr>
         <w:t>5</w:t>
       </w:r>
     </w:p>
@@ -1388,13 +1345,6 @@
           <w:szCs w:val="28"/>
         </w:rPr>
         <w:tab/>
-      </w:r>
-      <w:r>
-        <w:rPr>
-          <w:vanish w:val="false"/>
-          <w:sz w:val="28"/>
-          <w:szCs w:val="28"/>
-        </w:rPr>
         <w:t>6</w:t>
       </w:r>
     </w:p>
@@ -1439,7 +1389,7 @@
           <w:sz w:val="28"/>
           <w:szCs w:val="28"/>
         </w:rPr>
-        <w:t>7</w:t>
+        <w:t>6</w:t>
       </w:r>
     </w:p>
     <w:p>
@@ -1476,13 +1426,6 @@
           <w:szCs w:val="28"/>
         </w:rPr>
         <w:tab/>
-      </w:r>
-      <w:r>
-        <w:rPr>
-          <w:vanish w:val="false"/>
-          <w:sz w:val="28"/>
-          <w:szCs w:val="28"/>
-        </w:rPr>
         <w:t>8</w:t>
       </w:r>
     </w:p>
@@ -1529,13 +1472,6 @@
           <w:szCs w:val="28"/>
         </w:rPr>
         <w:tab/>
-      </w:r>
-      <w:r>
-        <w:rPr>
-          <w:vanish w:val="false"/>
-          <w:sz w:val="28"/>
-          <w:szCs w:val="28"/>
-        </w:rPr>
         <w:t>10</w:t>
       </w:r>
     </w:p>
@@ -1586,15 +1522,7 @@
           <w:szCs w:val="28"/>
         </w:rPr>
         <w:tab/>
-        <w:t>1</w:t>
-      </w:r>
-      <w:r>
-        <w:rPr>
-          <w:vanish w:val="false"/>
-          <w:sz w:val="28"/>
-          <w:szCs w:val="28"/>
-        </w:rPr>
-        <w:t>1</w:t>
+        <w:t>11</w:t>
       </w:r>
     </w:p>
     <w:p>
@@ -1627,15 +1555,7 @@
         </w:rPr>
         <w:t>1.5. Принцип работы исходной нейронной сети</w:t>
         <w:tab/>
-        <w:t>1</w:t>
-      </w:r>
-      <w:r>
-        <w:rPr>
-          <w:vanish w:val="false"/>
-          <w:sz w:val="28"/>
-          <w:szCs w:val="28"/>
-        </w:rPr>
-        <w:t>2</w:t>
+        <w:t>12</w:t>
       </w:r>
     </w:p>
     <w:p>
@@ -1693,7 +1613,7 @@
           <w:sz w:val="28"/>
           <w:szCs w:val="28"/>
         </w:rPr>
-        <w:t>6</w:t>
+        <w:t>7</w:t>
       </w:r>
     </w:p>
     <w:p>
@@ -1736,7 +1656,7 @@
           <w:sz w:val="28"/>
           <w:szCs w:val="28"/>
         </w:rPr>
-        <w:t>1</w:t>
+        <w:t>2</w:t>
       </w:r>
     </w:p>
     <w:p>
@@ -1787,7 +1707,7 @@
           <w:sz w:val="28"/>
           <w:szCs w:val="28"/>
         </w:rPr>
-        <w:t>1</w:t>
+        <w:t>2</w:t>
       </w:r>
     </w:p>
     <w:p>
@@ -1841,7 +1761,7 @@
           <w:sz w:val="28"/>
           <w:szCs w:val="28"/>
         </w:rPr>
-        <w:t>2</w:t>
+        <w:t>3</w:t>
       </w:r>
     </w:p>
     <w:p>
@@ -1886,7 +1806,7 @@
           <w:sz w:val="28"/>
           <w:szCs w:val="28"/>
         </w:rPr>
-        <w:t>3</w:t>
+        <w:t>4</w:t>
       </w:r>
     </w:p>
     <w:p>
@@ -1915,7 +1835,6 @@
         </w:rPr>
         <w:t>3. Раздел со всем кодом</w:t>
         <w:tab/>
-        <w:t>2</w:t>
       </w:r>
       <w:r>
         <w:rPr>
@@ -1923,7 +1842,7 @@
           <w:sz w:val="28"/>
           <w:szCs w:val="28"/>
         </w:rPr>
-        <w:t>9</w:t>
+        <w:t>30</w:t>
       </w:r>
     </w:p>
     <w:p>
@@ -1966,7 +1885,7 @@
           <w:sz w:val="28"/>
           <w:szCs w:val="28"/>
         </w:rPr>
-        <w:t>5</w:t>
+        <w:t>6</w:t>
       </w:r>
     </w:p>
     <w:p>
@@ -2016,7 +1935,7 @@
           <w:sz w:val="28"/>
           <w:szCs w:val="28"/>
         </w:rPr>
-        <w:t>5</w:t>
+        <w:t>6</w:t>
       </w:r>
     </w:p>
     <w:p>
@@ -2882,7 +2801,7 @@
           <w:lang w:val="ru-RU"/>
         </w:rPr>
         <w:tab/>
-        <w:t>Каждая нейронная сеть (примеры различных сетей будут рассмотрены далее), имеет на начальном этапе общий вид — входной слой, какое-то количество скрытых слоев, выходной слой. Данное устройство помогает сети обрабатывать гигантское количество информации и чисел. По своему устройству нейронная сеть чем-то напоминает устройство мозга человека, а именно — наличием нейронов. Однако в отличие от человеческих нейронов, нейроны сети обрабатываются в сотни раз быстрее, поскольку компьютер может использовать параллельные вычисления для обработки большого количества данных.</w:t>
+        <w:t>Каждая нейронная сеть (примеры различных сетей будут рассмотрены далее), имеет на начальном этапе общий вид — входной слой, какое-то количество скрытых слоев, выходной слой. Данное устройство помогает сети обрабатывать гигантское количество информации и чисел. По своему устройству нейронная сеть чем-то напоминает устройство мозга человека, а именно — наличием нейронов. Однако в отличие от человеческих нейронов, нейроны сети обрабатываются в сотни раз быстрее, поскольку компьютер лучше работает с числами, нежели человек. Компьютеру проще обрабатывать большие массивы данных, нежели человеку. Также человек использует для связи между нейронами химические реакции, которые обрабатываются медленее, чем компьютер.</w:t>
       </w:r>
     </w:p>
     <w:p>
@@ -2898,7 +2817,7 @@
           <w:lang w:val="ru-RU"/>
         </w:rPr>
         <w:tab/>
-        <w:t>Сами по себе нейроны в сети — некоторые математические функции или абстракции, которые принимают на вход данные (числовые значения), а затем обрабатывает их с использованием весов и функций активации. Пример нейрона приведен на изображении 1. На данном изображении нейрон — это каждый отдельный кружок на центральном слое</w:t>
+        <w:t>Сами по себе нейроны в сети — некоторые математические функции или абстракции, которые принимают на вход данные (числовые значения), а затем обрабатывает их с использованием весов и функций активации. Пример нейрона приведен на изображении 1. На данном изображении модель нейрона сети — это каждый отдельный кружок на центральном слое.</w:t>
       </w:r>
     </w:p>
     <w:p>
@@ -2914,7 +2833,7 @@
         <w:rPr>
           <w:lang w:val="ru-RU"/>
         </w:rPr>
-        <w:t>Изображение 1. Пример нейрона сети.</w:t>
+        <w:t>Изображение 1. Модель нейрона сети.</w:t>
       </w:r>
     </w:p>
     <w:p>
@@ -3052,7 +2971,7 @@
           <w:lang w:val="ru-RU"/>
         </w:rPr>
         <w:tab/>
-        <w:t>Следующим составляющим нейронной сети будет являться слой сети. Слой сети, будь то скрытый, входной или выходной — тоже условная абстракция, которая содержит в себе как раз таки те самые нейроны. Вообще слои бывают разные видов — полносвязный, не полносвязный, сверточный, dropout, и многие многие другие. Однако большинство базовых сетей имеет обыкновенный полносвязный слой. Структура полносвязного слоя работает так, что каждый нейрон предыдущего слоя соединен с нейроном текущего, а также каждый нейрон текущего слоя соединен с нейроном следующего слоя. Пример полносвязного слоя приведен на изображении 2.</w:t>
+        <w:t>Следующей составляющей нейронной сети будет являться слой сети. Слой сети, будь то скрытый, входной или выходной — тоже условная абстракция, которая содержит в себе как раз таки те самые нейроны. Вообще слои бывают разные видов — полносвязный, не полносвязный, сверточный, dropout, и многие многие другие. Однако большинство базовых сетей имеет обыкновенный полносвязный слой. Структура полносвязного слоя работает так, что каждый нейрон предыдущего слоя соединен с нейроном текущего, а также каждый нейрон текущего слоя соединен с нейроном следующего слоя. Пример полносвязного слоя приведен на изображении 2.</w:t>
       </w:r>
     </w:p>
     <w:p>
@@ -3445,6 +3364,44 @@
     </w:p>
     <w:p>
       <w:pPr>
+        <w:pStyle w:val="Normal"/>
+        <w:ind w:hanging="0"/>
+        <w:rPr>
+          <w:lang w:val="ru-RU"/>
+        </w:rPr>
+      </w:pPr>
+      <w:r>
+        <w:rPr>
+          <w:lang w:val="ru-RU"/>
+        </w:rPr>
+        <w:tab/>
+        <w:t xml:space="preserve">Из данного изображения видно, что каждый нейрон Х соединен с каждым нейроном </w:t>
+      </w:r>
+      <w:r>
+        <w:rPr>
+          <w:lang w:val="ru-RU"/>
+        </w:rPr>
+        <w:t>Y некоторыми значениями W</w:t>
+      </w:r>
+      <w:r>
+        <w:rPr>
+          <w:vertAlign w:val="subscript"/>
+          <w:lang w:val="ru-RU"/>
+        </w:rPr>
+        <w:t>ij</w:t>
+      </w:r>
+      <w:r>
+        <w:rPr>
+          <w:position w:val="0"/>
+          <w:sz w:val="28"/>
+          <w:vertAlign w:val="baseline"/>
+          <w:lang w:val="ru-RU"/>
+        </w:rPr>
+        <w:t xml:space="preserve"> — весами связи.</w:t>
+      </w:r>
+    </w:p>
+    <w:p>
+      <w:pPr>
         <w:pStyle w:val="Heading1"/>
         <w:ind w:hanging="0" w:start="0"/>
         <w:rPr>
@@ -3652,7 +3609,14 @@
         <w:rPr>
           <w:lang w:val="ru-RU"/>
         </w:rPr>
-        <w:t>Помимо MLP, регрессионной и классификационной сетей существуют также генеративные сети, структура, принцип обучения и работы таких сетей зачастую сложнее и имеет иной подход, поэтому в данной работе такие сети не рассматриваются, поскольку они ничем не помогают в освоении материала для построения классификационной нейронной сети. Допустим, структура генеративной сети приведена на изображении 6.</w:t>
+        <w:t>Помимо MLP, регрессионной и классификационной сетей существуют также генеративные сети, структура, принцип обучения и работы таких сетей зачастую сложнее и имеет иной подход, поэтому в данной работе такие сети не рассматриваются, поскольку они ничем не помогают в освоении материала для построения классификационной нейронной сети. С</w:t>
+      </w:r>
+      <w:r>
+        <w:rPr>
+          <w:shd w:fill="auto" w:val="clear"/>
+          <w:lang w:val="ru-RU"/>
+        </w:rPr>
+        <w:t>труктура генеративной сети приведена на изображении 6.</w:t>
       </w:r>
     </w:p>
     <w:p>
@@ -3823,6 +3787,28 @@
     </w:p>
     <w:p>
       <w:pPr>
+        <w:pStyle w:val="Normal"/>
+        <w:ind w:hanging="0"/>
+        <w:rPr>
+          <w:lang w:val="ru-RU"/>
+        </w:rPr>
+      </w:pPr>
+      <w:r>
+        <w:rPr>
+          <w:lang w:val="ru-RU"/>
+        </w:rPr>
+        <w:tab/>
+        <w:t xml:space="preserve">Из изображения </w:t>
+      </w:r>
+      <w:r>
+        <w:rPr>
+          <w:lang w:val="ru-RU"/>
+        </w:rPr>
+        <w:t>6 видно, что сеть как бы состязуется сама с собой, где генерируется, допустим, изображение а сеть должна угадывать, что тут изображено.</w:t>
+      </w:r>
+    </w:p>
+    <w:p>
+      <w:pPr>
         <w:pStyle w:val="Heading1"/>
         <w:ind w:hanging="0" w:start="0"/>
         <w:rPr/>
@@ -3862,7 +3848,7 @@
           <w:lang w:val="ru-RU"/>
         </w:rPr>
         <w:tab/>
-        <w:t xml:space="preserve">Допустим, изначально планировалась обработка каждого изображения отдельно, в таком случае каждое изображение будет проходить через каждый слой, что займет гораздо больше времени, чем обработка некоторого количества изображений одновременно. Это особенно заметно на трехмерных изображениях для нашей задачи. Поскольку на вход планируются подаваться изображения размерами 128х128х3, то начальный размер тензор из одного изображения можем изобразить как (1, 128, 128, 3), в то время как батч из 16 изображений будет рамзерностью (16, 128, 128, 3). И вроде как ничего не поменялось, и кажется, что второй вариант будет обрабатываться в 16 раз дольше. Однако это далеко не так, поскольку существуют такие вещи, как </w:t>
+        <w:t xml:space="preserve">Допустим, изначально планировалась обработка каждого изображения отдельно, в таком случае каждое изображение будет проходить через каждый слой, что займет гораздо больше времени, чем обработка некоторого количества изображений одновременно. Это особенно заметно на трехмерных изображениях для нашей задачи. Поскольку на вход планируются подаваться изображения размерами 128х128х3, то начальный размер тензора из одного изображения можем изобразить как (1, 128, 128, 3), в то время как батч из 16 изображений будет рамзерностью (16, 128, 128, 3). И вроде как ничего не поменялось, и кажется, что второй вариант будет обрабатываться в 16 раз дольше. Однако это далеко не так, поскольку существуют такие вещи, как </w:t>
       </w:r>
       <w:r>
         <w:rPr>
@@ -4020,7 +4006,7 @@
           <w:lang w:val="ru-RU"/>
         </w:rPr>
         <w:drawing>
-          <wp:anchor behindDoc="0" distT="0" distB="0" distL="0" distR="0" simplePos="0" locked="0" layoutInCell="0" allowOverlap="1" relativeHeight="24">
+          <wp:anchor behindDoc="0" distT="0" distB="0" distL="0" distR="0" simplePos="0" locked="0" layoutInCell="0" allowOverlap="1" relativeHeight="23">
             <wp:simplePos x="0" y="0"/>
             <wp:positionH relativeFrom="column">
               <wp:align>center</wp:align>
@@ -4132,6 +4118,31 @@
     </w:p>
     <w:p>
       <w:pPr>
+        <w:pStyle w:val="Normal"/>
+        <w:ind w:hanging="0" w:start="0"/>
+        <w:rPr>
+          <w:b w:val="false"/>
+          <w:bCs w:val="false"/>
+        </w:rPr>
+      </w:pPr>
+      <w:r>
+        <w:rPr>
+          <w:b w:val="false"/>
+          <w:bCs w:val="false"/>
+        </w:rPr>
+        <w:tab/>
+        <w:t xml:space="preserve">За счет такой архитектуры изображение сначала свертывается, выделяя наиболее важные параметры в сверточном слое, затем оттуда берутся наиболее важные параметры в слое </w:t>
+      </w:r>
+      <w:r>
+        <w:rPr>
+          <w:b w:val="false"/>
+          <w:bCs w:val="false"/>
+        </w:rPr>
+        <w:t>MaxPool и так два раза. После чего значения передаются в полносвязный слой, где точно также как описано обрабатываются веса и само изображение и на выход идет один из пяти классов цветов.</w:t>
+      </w:r>
+    </w:p>
+    <w:p>
+      <w:pPr>
         <w:pStyle w:val="Heading1"/>
         <w:ind w:hanging="0" w:start="0"/>
         <w:rPr>
@@ -4180,13 +4191,7 @@
         <w:tab/>
         <w:t xml:space="preserve">Для начала стоит разбобраться с принципом работы каждого из слоев. </w:t>
         <w:tab/>
-        <w:t>Начнем с полносвязного слоя. Суть полносвязного слоя в том, что он перемножает входные значения на веса, после чего пропускает их через функцию активации. Виды функции ак</w:t>
-      </w:r>
-      <w:r>
-        <w:rPr>
-          <w:lang w:val="ru-RU"/>
-        </w:rPr>
-        <w:t>тиваций будут рассмотрены чуть позже. В общем случае формула для метода работы сети forward выглядит так: OutPut = x * W + b, где OutPut — выходной тензор значений, x — входная матрица или скаляр, W — матрица весов, b — смещения. Примером для работы такого слоя можно взять простейшую имитацию сети. Допустим, у нас есть некоторый входной тензор размером (1, 3). Тогда матрица весов будет иметь размерность (3, 3), поскольку имеется три входных признака и три нейрона. Для тестового примера возьмем смещения равные нулю. Изобразим данные тензоры со случайными значениями (изображение 8)</w:t>
+        <w:t>Начнем с полносвязного слоя. Суть полносвязного слоя в том, что он перемножает входные значения на веса, после чего пропускает их через функцию активации. Виды функции активаций будут рассмотрены чуть позже. В общем случае формула для метода работы сети forward выглядит так: OutPut = x * W + b, где OutPut — выходной тензор значений, x — входная матрица или скаляр, W — матрица весов, b — смещения. Примером для работы такого слоя можно взять простейшую имитацию сети. Допустим, у нас есть некоторый входной тензор размером (1, 3). Тогда матрица весов будет иметь размерность (3, 3), поскольку имеется три входных признака и три нейрона. Для тестового примера возьмем смещения равные нулю. Изобразим данные тензоры со случайными значениями (изображение 8)</w:t>
       </w:r>
     </w:p>
     <w:p>
@@ -4543,66 +4548,33 @@
         </w:rPr>
         <w:t>. Пример того, как происходят вычисления приведен на изображении 9.</w:t>
       </w:r>
-    </w:p>
-    <w:p>
-      <w:pPr>
-        <w:pStyle w:val="Normal"/>
-        <w:ind w:hanging="0"/>
-        <w:jc w:val="center"/>
-        <w:rPr/>
-      </w:pPr>
-      <w:r>
-        <w:rPr/>
-        <w:t>Изображение 9. Пример вычисления в CL.</w:t>
-      </w:r>
-    </w:p>
-    <w:p>
-      <w:pPr>
-        <w:pStyle w:val="Normal"/>
-        <w:ind w:hanging="0"/>
+      <w:r>
         <w:rPr>
           <w:b/>
           <w:bCs/>
-        </w:rPr>
-      </w:pPr>
-      <w:r>
-        <w:rPr>
-          <w:b/>
-          <w:bCs/>
-        </w:rPr>
-        <w:tab/>
-      </w:r>
-    </w:p>
-    <w:p>
-      <w:pPr>
-        <w:pStyle w:val="Normal"/>
-        <w:ind w:hanging="0"/>
-        <w:rPr>
-          <w:b/>
-          <w:bCs/>
-        </w:rPr>
-      </w:pPr>
-      <w:r>
-        <w:rPr>
-          <w:b/>
-          <w:bCs/>
-        </w:rPr>
-      </w:r>
-    </w:p>
-    <w:p>
-      <w:pPr>
-        <w:pStyle w:val="Normal"/>
-        <w:ind w:hanging="0"/>
-        <w:rPr>
-          <w:b/>
-          <w:bCs/>
-        </w:rPr>
-      </w:pPr>
-      <w:r>
-        <w:rPr>
-          <w:b/>
-          <w:bCs/>
-        </w:rPr>
+          <w:lang w:val="ru-RU"/>
+        </w:rPr>
+        <w:t xml:space="preserve"> </w:t>
+      </w:r>
+      <w:r>
+        <w:rPr>
+          <w:b w:val="false"/>
+          <w:bCs w:val="false"/>
+          <w:lang w:val="ru-RU"/>
+        </w:rPr>
+        <w:t>Как видно из данного изображения, каждое значение подматрицы карты предыдущего слоя — то есть некоторого изображения в случае классификации, умножается на каждое значение фильтра того же размера, затем все эти значения суммируются и записываются в соответствующую ячейку выходного тензора. После чего подматрица передвигается на шаг, который в данном случае равен одному.</w:t>
+      </w:r>
+    </w:p>
+    <w:p>
+      <w:pPr>
+        <w:pStyle w:val="Normal"/>
+        <w:ind w:hanging="0"/>
+        <w:jc w:val="center"/>
+        <w:rPr/>
+      </w:pPr>
+      <w:r>
+        <w:rPr/>
+        <w:t>Изображение 9. Пример вычисления в CL.</w:t>
       </w:r>
     </w:p>
     <w:p>
@@ -4623,10 +4595,10 @@
           <wp:anchor behindDoc="0" distT="0" distB="0" distL="0" distR="0" simplePos="0" locked="0" layoutInCell="0" allowOverlap="1" relativeHeight="9">
             <wp:simplePos x="0" y="0"/>
             <wp:positionH relativeFrom="column">
-              <wp:posOffset>1369060</wp:posOffset>
+              <wp:posOffset>1333500</wp:posOffset>
             </wp:positionH>
             <wp:positionV relativeFrom="paragraph">
-              <wp:posOffset>59055</wp:posOffset>
+              <wp:posOffset>-56515</wp:posOffset>
             </wp:positionV>
             <wp:extent cx="3410585" cy="1770380"/>
             <wp:effectExtent l="0" t="0" r="0" b="0"/>
@@ -4665,95 +4637,102 @@
           </wp:anchor>
         </w:drawing>
       </w:r>
-    </w:p>
-    <w:p>
-      <w:pPr>
-        <w:pStyle w:val="Normal"/>
-        <w:ind w:hanging="0"/>
+      <w:r>
         <w:rPr>
           <w:b/>
           <w:bCs/>
         </w:rPr>
-      </w:pPr>
-      <w:r>
+        <w:tab/>
+      </w:r>
+    </w:p>
+    <w:p>
+      <w:pPr>
+        <w:pStyle w:val="Normal"/>
+        <w:ind w:hanging="0"/>
         <w:rPr>
           <w:b/>
           <w:bCs/>
         </w:rPr>
-      </w:r>
-    </w:p>
-    <w:p>
-      <w:pPr>
-        <w:pStyle w:val="Normal"/>
-        <w:ind w:hanging="0"/>
+      </w:pPr>
+      <w:r>
         <w:rPr>
           <w:b/>
           <w:bCs/>
         </w:rPr>
-      </w:pPr>
-      <w:r>
+      </w:r>
+    </w:p>
+    <w:p>
+      <w:pPr>
+        <w:pStyle w:val="Normal"/>
+        <w:ind w:hanging="0"/>
         <w:rPr>
           <w:b/>
           <w:bCs/>
         </w:rPr>
-      </w:r>
-    </w:p>
-    <w:p>
-      <w:pPr>
-        <w:pStyle w:val="Normal"/>
-        <w:ind w:hanging="0"/>
+      </w:pPr>
+      <w:r>
         <w:rPr>
           <w:b/>
           <w:bCs/>
         </w:rPr>
-      </w:pPr>
-      <w:r>
+      </w:r>
+    </w:p>
+    <w:p>
+      <w:pPr>
+        <w:pStyle w:val="Normal"/>
+        <w:ind w:hanging="0"/>
         <w:rPr>
           <w:b/>
           <w:bCs/>
         </w:rPr>
-      </w:r>
-    </w:p>
-    <w:p>
-      <w:pPr>
-        <w:pStyle w:val="Normal"/>
-        <w:ind w:hanging="0"/>
+      </w:pPr>
+      <w:r>
         <w:rPr>
           <w:b/>
           <w:bCs/>
         </w:rPr>
-      </w:pPr>
-      <w:r>
+      </w:r>
+    </w:p>
+    <w:p>
+      <w:pPr>
+        <w:pStyle w:val="Normal"/>
+        <w:ind w:hanging="0"/>
         <w:rPr>
           <w:b/>
           <w:bCs/>
         </w:rPr>
-      </w:r>
-    </w:p>
-    <w:p>
-      <w:pPr>
-        <w:pStyle w:val="Normal"/>
-        <w:ind w:hanging="0"/>
+      </w:pPr>
+      <w:r>
         <w:rPr>
           <w:b/>
           <w:bCs/>
         </w:rPr>
-      </w:pPr>
-      <w:r>
+      </w:r>
+    </w:p>
+    <w:p>
+      <w:pPr>
+        <w:pStyle w:val="Normal"/>
+        <w:ind w:hanging="0"/>
         <w:rPr>
           <w:b/>
           <w:bCs/>
         </w:rPr>
-      </w:r>
-    </w:p>
-    <w:p>
-      <w:pPr>
-        <w:pStyle w:val="Normal"/>
-        <w:ind w:hanging="0"/>
+      </w:pPr>
+      <w:r>
         <w:rPr>
           <w:b/>
           <w:bCs/>
         </w:rPr>
+      </w:r>
+    </w:p>
+    <w:p>
+      <w:pPr>
+        <w:pStyle w:val="Normal"/>
+        <w:ind w:hanging="0"/>
+        <w:rPr>
+          <w:b/>
+          <w:bCs/>
+        </w:rPr>
       </w:pPr>
       <w:r>
         <w:rPr>
@@ -4793,9 +4772,12 @@
         </w:rPr>
       </w:pPr>
       <w:r>
-        <w:rPr/>
+        <w:rPr>
+          <w:b w:val="false"/>
+          <w:bCs w:val="false"/>
+        </w:rPr>
         <w:drawing>
-          <wp:anchor behindDoc="0" distT="0" distB="0" distL="0" distR="0" simplePos="0" locked="0" layoutInCell="0" allowOverlap="1" relativeHeight="25">
+          <wp:anchor behindDoc="0" distT="0" distB="0" distL="0" distR="0" simplePos="0" locked="0" layoutInCell="0" allowOverlap="1" relativeHeight="24">
             <wp:simplePos x="0" y="0"/>
             <wp:positionH relativeFrom="column">
               <wp:align>center</wp:align>
@@ -4868,7 +4850,11 @@
       </w:pPr>
       <w:r>
         <w:rPr/>
-        <w:t>Функции активации — некоторые функции, которые принимают все тот же входной тензор, при этом обрабатывая его и приводя к более удобному для обучения и работы виду. Функций активации есть огромное множество, в данной работе использовались такие функции как softmax и ReLU. Softmax — функция активации, которая принимает значение и возвращает другое значение в пределах от 0 до 1, при этом всем, сумма всех нейронов (входных значений) будет равна 1. Данная функция чаще всего используется для выходных слоев в сверточных сетях, поскольку, так как сумма всех нейронов равна 1, то каждое из значений будет иметь некоторое процентное отношение. В таком случае возвращается вероятность в удобном виде, и сеть выдает то значение, которое имеет наибольшую вероятность. Формула данной функции, а также ее график приведены ниже, на изображении 11.</w:t>
+        <w:t xml:space="preserve">Функции активации — некоторые функции, которые принимают все тот же входной тензор, при этом обрабатывая его и приводя к более удобному для обучения и работы виду. Функций активации есть огромное множество, в данной работе использовались такие функции как softmax и ReLU. Softmax — функция активации, которая принимает значение и возвращает другое значение в пределах от 0 до 1, при этом всем, сумма всех выходных значений сети будет равна 1. Данная функция чаще всего используется для выходных слоев в сверточных сетях, поскольку, так как сумма всех нейронов равна 1, то каждое из значений будет иметь некоторое процентное отношение. В таком случае возвращается вероятность в удобном виде, и сеть выдает то значение, которое имеет наибольшую вероятность. Формула данной функции, а также ее график приведены ниже, на изображении 11. Из изображения приведенного ниже, можно заметить, что для некоторого случайного набора значений из </w:t>
+      </w:r>
+      <w:r>
+        <w:rPr/>
+        <w:t>5 классов образуется 5 различных кривых, при этом, если приглядется, то видно, что сумма всех пяти классов для одного p(x) относительно оси x как раз будет равняться одному.</w:t>
       </w:r>
     </w:p>
     <w:p>
@@ -4893,7 +4879,7 @@
       <w:r>
         <w:rPr/>
         <w:drawing>
-          <wp:anchor behindDoc="0" distT="0" distB="0" distL="0" distR="0" simplePos="0" locked="0" layoutInCell="0" allowOverlap="1" relativeHeight="11">
+          <wp:anchor behindDoc="0" distT="0" distB="0" distL="0" distR="0" simplePos="0" locked="0" layoutInCell="0" allowOverlap="1" relativeHeight="10">
             <wp:simplePos x="0" y="0"/>
             <wp:positionH relativeFrom="column">
               <wp:align>center</wp:align>
@@ -5033,36 +5019,14 @@
       </w:pPr>
       <w:r>
         <w:rPr/>
-      </w:r>
-    </w:p>
-    <w:p>
-      <w:pPr>
-        <w:pStyle w:val="Normal"/>
-        <w:ind w:hanging="0"/>
-        <w:jc w:val="center"/>
-        <w:rPr/>
-      </w:pPr>
-      <w:r>
-        <w:rPr/>
-      </w:r>
-    </w:p>
-    <w:p>
-      <w:pPr>
-        <w:pStyle w:val="Normal"/>
-        <w:ind w:hanging="0"/>
-        <w:jc w:val="center"/>
-        <w:rPr/>
-      </w:pPr>
-      <w:r>
-        <w:rPr/>
         <w:drawing>
-          <wp:anchor behindDoc="0" distT="0" distB="0" distL="0" distR="0" simplePos="0" locked="0" layoutInCell="0" allowOverlap="1" relativeHeight="12">
+          <wp:anchor behindDoc="0" distT="0" distB="0" distL="0" distR="0" simplePos="0" locked="0" layoutInCell="0" allowOverlap="1" relativeHeight="11">
             <wp:simplePos x="0" y="0"/>
             <wp:positionH relativeFrom="column">
               <wp:posOffset>866775</wp:posOffset>
             </wp:positionH>
             <wp:positionV relativeFrom="paragraph">
-              <wp:posOffset>141605</wp:posOffset>
+              <wp:posOffset>-18415</wp:posOffset>
             </wp:positionV>
             <wp:extent cx="4377690" cy="2386330"/>
             <wp:effectExtent l="0" t="0" r="0" b="0"/>
@@ -5128,6 +5092,28 @@
       <w:pPr>
         <w:pStyle w:val="Normal"/>
         <w:ind w:hanging="0"/>
+        <w:jc w:val="center"/>
+        <w:rPr/>
+      </w:pPr>
+      <w:r>
+        <w:rPr/>
+      </w:r>
+    </w:p>
+    <w:p>
+      <w:pPr>
+        <w:pStyle w:val="Normal"/>
+        <w:ind w:hanging="0"/>
+        <w:jc w:val="center"/>
+        <w:rPr/>
+      </w:pPr>
+      <w:r>
+        <w:rPr/>
+      </w:r>
+    </w:p>
+    <w:p>
+      <w:pPr>
+        <w:pStyle w:val="Normal"/>
+        <w:ind w:hanging="0"/>
         <w:rPr/>
       </w:pPr>
       <w:r>
@@ -5164,30 +5150,15 @@
       <w:r>
         <w:rPr/>
         <w:tab/>
-        <w:tab/>
-      </w:r>
-    </w:p>
-    <w:p>
-      <w:pPr>
-        <w:pStyle w:val="Normal"/>
-        <w:ind w:hanging="0"/>
-        <w:rPr/>
-      </w:pPr>
-      <w:r>
-        <w:rPr/>
-        <w:tab/>
-      </w:r>
-    </w:p>
-    <w:p>
-      <w:pPr>
-        <w:pStyle w:val="Normal"/>
-        <w:ind w:hanging="0"/>
-        <w:rPr/>
-      </w:pPr>
-      <w:r>
-        <w:rPr/>
-        <w:tab/>
-        <w:t>Резумируя все выше сказанное, картинка на входе превращается в тензор значений, после чего проходит в слой свертки, откуда выделяются наиболее важные параметры изображения, допустим лепестки. После этого, в MaxPool слое так же выделяются только наиболее полезные участки изображения. После каждого из слоев используется функция активации, что бы придать некоторую нелинейность сети. Затем, тензор переходит в плоносвязный слой, где перемножается на веса связи между слоями, после чего это повторяется n раз. И в конце сеть получает 5 чисел, обрабатывает их функцией softmax и имеет на выходе 5 значений, где каждое из полученных значений имеет вероятность от 0 до 99.(9) значений. И выбирается наибольшее из них, после чего выводится результат предсказания сети.</w:t>
+        <w:t xml:space="preserve">Резумируя все выше сказанное, картинка на входе превращается в тензор значений, после чего проходит в слой свертки, откуда выделяются наиболее важные параметры изображения, допустим лепестки. После этого, в MaxPool слое так же выделяются только наиболее полезные участки изображения. После каждого из слоев используется функция активации, что бы придать некоторую нелинейность сети. Затем, тензор переходит в плоносвязный слой, где перемножается на веса связи между слоями, после чего это повторяется n раз. И в конце сеть получает 5 чисел, обрабатывает их функцией softmax и имеет на выходе 5 значений, где каждое из полученных значений имеет вероятность от 0 до </w:t>
+      </w:r>
+      <w:r>
+        <w:rPr/>
+        <w:t>0.(9).</w:t>
+      </w:r>
+      <w:r>
+        <w:rPr/>
+        <w:t xml:space="preserve"> И выбирается наибольшее из них, после чего выводится результат предсказания сети.</w:t>
       </w:r>
     </w:p>
     <w:p>
@@ -5283,14 +5254,65 @@
           <w:sz w:val="28"/>
           <w:vertAlign w:val="baseline"/>
         </w:rPr>
-        <w:t>, где L — итоговая потеря, y</w:t>
-      </w:r>
-      <w:r>
-        <w:rPr>
+        <w:t xml:space="preserve">, где L — итоговая потеря, </w:t>
+      </w:r>
+      <w:r>
+        <w:rPr>
+          <w:position w:val="0"/>
           <w:sz w:val="28"/>
+          <w:sz w:val="28"/>
+          <w:shd w:fill="auto" w:val="clear"/>
+          <w:vertAlign w:val="baseline"/>
+        </w:rPr>
+        <w:t>y</w:t>
+      </w:r>
+      <w:r>
+        <w:rPr>
+          <w:sz w:val="28"/>
+          <w:shd w:fill="auto" w:val="clear"/>
           <w:vertAlign w:val="subscript"/>
         </w:rPr>
         <w:t>i</w:t>
+      </w:r>
+      <w:r>
+        <w:rPr>
+          <w:position w:val="0"/>
+          <w:sz w:val="28"/>
+          <w:sz w:val="28"/>
+          <w:shd w:fill="auto" w:val="clear"/>
+          <w:vertAlign w:val="baseline"/>
+        </w:rPr>
+        <w:t xml:space="preserve"> — метка класса для i </w:t>
+      </w:r>
+      <w:r>
+        <w:rPr>
+          <w:position w:val="0"/>
+          <w:sz w:val="28"/>
+          <w:sz w:val="28"/>
+          <w:shd w:fill="auto" w:val="clear"/>
+          <w:vertAlign w:val="baseline"/>
+        </w:rPr>
+        <w:t xml:space="preserve">(метка класса — показатель который принимает значение или </w:t>
+      </w:r>
+      <w:r>
+        <w:rPr>
+          <w:position w:val="0"/>
+          <w:sz w:val="28"/>
+          <w:sz w:val="28"/>
+          <w:shd w:fill="auto" w:val="clear"/>
+          <w:vertAlign w:val="baseline"/>
+        </w:rPr>
+        <w:t>0 или 1, при этом 1 означает, что класс верный, 0 — класс неверный</w:t>
+      </w:r>
+      <w:r>
+        <w:rPr>
+          <w:position w:val="0"/>
+          <w:sz w:val="28"/>
+          <w:sz w:val="28"/>
+          <w:shd w:fill="auto" w:val="clear"/>
+          <w:vertAlign w:val="baseline"/>
+        </w:rPr>
+        <w:t>),</w:t>
       </w:r>
       <w:r>
         <w:rPr>
@@ -5299,7 +5321,7 @@
           <w:sz w:val="28"/>
           <w:vertAlign w:val="baseline"/>
         </w:rPr>
-        <w:t xml:space="preserve"> — метка класса для i, p</w:t>
+        <w:t xml:space="preserve"> p</w:t>
       </w:r>
       <w:r>
         <w:rPr>
@@ -5388,7 +5410,25 @@
           <w:sz w:val="28"/>
           <w:vertAlign w:val="baseline"/>
         </w:rPr>
-        <w:t xml:space="preserve"> — метка класса для i, p</w:t>
+        <w:t xml:space="preserve"> — метка класса для i </w:t>
+      </w:r>
+      <w:r>
+        <w:rPr>
+          <w:position w:val="0"/>
+          <w:sz w:val="28"/>
+          <w:sz w:val="28"/>
+          <w:vertAlign w:val="baseline"/>
+        </w:rPr>
+        <w:t>(что такое метка класса описано выше)</w:t>
+      </w:r>
+      <w:r>
+        <w:rPr>
+          <w:position w:val="0"/>
+          <w:sz w:val="28"/>
+          <w:sz w:val="28"/>
+          <w:vertAlign w:val="baseline"/>
+        </w:rPr>
+        <w:t>, p</w:t>
       </w:r>
       <w:r>
         <w:rPr>
@@ -5442,586 +5482,15 @@
           <w:vertAlign w:val="baseline"/>
         </w:rPr>
         <w:tab/>
-        <w:t>Для того чтобы вычислить градиент функции потерь по отношению к pi​, мы применяем дифференцирование:</w:t>
-      </w:r>
-    </w:p>
-    <w:p>
-      <w:pPr>
-        <w:pStyle w:val="BodyText"/>
-        <w:rPr>
-          <w:rFonts w:ascii="Times New Roman" w:hAnsi="Times New Roman"/>
-        </w:rPr>
-      </w:pPr>
-      <w:r>
-        <w:rPr/>
-        <w:t>∂</w:t>
-      </w:r>
-      <w:r>
-        <w:rPr/>
-        <w:t>L/∂p</w:t>
-      </w:r>
-      <w:r>
-        <w:rPr>
+        <w:t>Для того чтобы вычислить градиент функции потерь по отношению к p</w:t>
+      </w:r>
+      <w:r>
+        <w:rPr>
+          <w:sz w:val="28"/>
           <w:vertAlign w:val="subscript"/>
         </w:rPr>
         <w:t>i</w:t>
       </w:r>
-      <w:r>
-        <w:rPr/>
-        <w:t>=∂/∂p</w:t>
-      </w:r>
-      <w:r>
-        <w:rPr>
-          <w:vertAlign w:val="subscript"/>
-        </w:rPr>
-        <w:t>i</w:t>
-      </w:r>
-      <w:r>
-        <w:rPr/>
-        <w:t>(-∑y</w:t>
-      </w:r>
-      <w:r>
-        <w:rPr>
-          <w:vertAlign w:val="subscript"/>
-        </w:rPr>
-        <w:t>j</w:t>
-      </w:r>
-      <w:r>
-        <w:rPr/>
-        <w:t>*log(p</w:t>
-      </w:r>
-      <w:r>
-        <w:rPr>
-          <w:vertAlign w:val="subscript"/>
-        </w:rPr>
-        <w:t>j</w:t>
-      </w:r>
-      <w:r>
-        <w:rPr/>
-        <w:t>))</w:t>
-      </w:r>
-    </w:p>
-    <w:p>
-      <w:pPr>
-        <w:pStyle w:val="BodyText"/>
-        <w:ind w:hanging="0"/>
-        <w:rPr>
-          <w:rFonts w:ascii="Times New Roman" w:hAnsi="Times New Roman"/>
-        </w:rPr>
-      </w:pPr>
-      <w:r>
-        <w:rPr/>
-        <w:t>Поскольку ∂/∂p</w:t>
-      </w:r>
-      <w:r>
-        <w:rPr>
-          <w:vertAlign w:val="subscript"/>
-        </w:rPr>
-        <w:t>i</w:t>
-      </w:r>
-      <w:r>
-        <w:rPr/>
-        <w:t>log(p</w:t>
-      </w:r>
-      <w:r>
-        <w:rPr>
-          <w:vertAlign w:val="subscript"/>
-        </w:rPr>
-        <w:t>j</w:t>
-      </w:r>
-      <w:r>
-        <w:rPr/>
-        <w:t>) для каждого j не зависит от других, дифференцируем только соответствующий элемент:</w:t>
-      </w:r>
-    </w:p>
-    <w:p>
-      <w:pPr>
-        <w:pStyle w:val="BodyText"/>
-        <w:rPr>
-          <w:rFonts w:ascii="Times New Roman" w:hAnsi="Times New Roman"/>
-        </w:rPr>
-      </w:pPr>
-      <w:r>
-        <w:rPr/>
-        <w:t>∂</w:t>
-      </w:r>
-      <w:r>
-        <w:rPr/>
-        <w:t>L/∂p</w:t>
-      </w:r>
-      <w:r>
-        <w:rPr>
-          <w:vertAlign w:val="subscript"/>
-        </w:rPr>
-        <w:t>i</w:t>
-      </w:r>
-      <w:r>
-        <w:rPr/>
-        <w:t>=∂/∂p</w:t>
-      </w:r>
-      <w:r>
-        <w:rPr>
-          <w:vertAlign w:val="subscript"/>
-        </w:rPr>
-        <w:t>i</w:t>
-      </w:r>
-      <w:r>
-        <w:rPr/>
-        <w:t>(y</w:t>
-      </w:r>
-      <w:r>
-        <w:rPr>
-          <w:vertAlign w:val="subscript"/>
-        </w:rPr>
-        <w:t>i</w:t>
-      </w:r>
-      <w:r>
-        <w:rPr/>
-        <w:t>*log(p</w:t>
-      </w:r>
-      <w:r>
-        <w:rPr>
-          <w:vertAlign w:val="subscript"/>
-        </w:rPr>
-        <w:t>i</w:t>
-      </w:r>
-      <w:r>
-        <w:rPr/>
-        <w:t>))</w:t>
-      </w:r>
-    </w:p>
-    <w:p>
-      <w:pPr>
-        <w:pStyle w:val="BodyText"/>
-        <w:ind w:hanging="0"/>
-        <w:rPr>
-          <w:rFonts w:ascii="Times New Roman" w:hAnsi="Times New Roman"/>
-        </w:rPr>
-      </w:pPr>
-      <w:r>
-        <w:rPr/>
-        <w:t>Теперь применяем стандартное правило дифференцирования для log(p</w:t>
-      </w:r>
-      <w:r>
-        <w:rPr>
-          <w:vertAlign w:val="subscript"/>
-        </w:rPr>
-        <w:t>i</w:t>
-      </w:r>
-      <w:r>
-        <w:rPr/>
-        <w:t>):</w:t>
-      </w:r>
-    </w:p>
-    <w:p>
-      <w:pPr>
-        <w:pStyle w:val="BodyText"/>
-        <w:rPr>
-          <w:rFonts w:ascii="Times New Roman" w:hAnsi="Times New Roman"/>
-        </w:rPr>
-      </w:pPr>
-      <w:r>
-        <w:rPr/>
-        <w:t>∂</w:t>
-      </w:r>
-      <w:r>
-        <w:rPr/>
-        <w:t>/∂p</w:t>
-      </w:r>
-      <w:r>
-        <w:rPr>
-          <w:vertAlign w:val="subscript"/>
-        </w:rPr>
-        <w:t>i</w:t>
-      </w:r>
-      <w:r>
-        <w:rPr/>
-        <w:t>*log(p</w:t>
-      </w:r>
-      <w:r>
-        <w:rPr>
-          <w:vertAlign w:val="subscript"/>
-        </w:rPr>
-        <w:t>i</w:t>
-      </w:r>
-      <w:r>
-        <w:rPr/>
-        <w:t>)=1/p</w:t>
-      </w:r>
-      <w:r>
-        <w:rPr>
-          <w:vertAlign w:val="subscript"/>
-        </w:rPr>
-        <w:t>i</w:t>
-      </w:r>
-    </w:p>
-    <w:p>
-      <w:pPr>
-        <w:pStyle w:val="BodyText"/>
-        <w:ind w:hanging="0"/>
-        <w:rPr>
-          <w:rFonts w:ascii="Times New Roman" w:hAnsi="Times New Roman"/>
-        </w:rPr>
-      </w:pPr>
-      <w:r>
-        <w:rPr/>
-        <w:t>Таким образом, производная по pi будет:</w:t>
-      </w:r>
-    </w:p>
-    <w:p>
-      <w:pPr>
-        <w:pStyle w:val="BodyText"/>
-        <w:rPr>
-          <w:rFonts w:ascii="Times New Roman" w:hAnsi="Times New Roman"/>
-        </w:rPr>
-      </w:pPr>
-      <w:r>
-        <w:rPr/>
-        <w:t>∂</w:t>
-      </w:r>
-      <w:r>
-        <w:rPr/>
-        <w:t>L/∂p</w:t>
-      </w:r>
-      <w:r>
-        <w:rPr>
-          <w:vertAlign w:val="subscript"/>
-        </w:rPr>
-        <w:t>i</w:t>
-      </w:r>
-      <w:r>
-        <w:rPr/>
-        <w:t>=-y</w:t>
-      </w:r>
-      <w:r>
-        <w:rPr>
-          <w:vertAlign w:val="subscript"/>
-        </w:rPr>
-        <w:t>i</w:t>
-      </w:r>
-      <w:r>
-        <w:rPr/>
-        <w:t>/p</w:t>
-      </w:r>
-      <w:r>
-        <w:rPr>
-          <w:vertAlign w:val="subscript"/>
-        </w:rPr>
-        <w:t>i</w:t>
-      </w:r>
-    </w:p>
-    <w:p>
-      <w:pPr>
-        <w:pStyle w:val="BodyText"/>
-        <w:ind w:hanging="0"/>
-        <w:rPr>
-          <w:rFonts w:ascii="Times New Roman" w:hAnsi="Times New Roman"/>
-        </w:rPr>
-      </w:pPr>
-      <w:r>
-        <w:rPr/>
-        <w:t>Однако y</w:t>
-      </w:r>
-      <w:r>
-        <w:rPr>
-          <w:vertAlign w:val="subscript"/>
-        </w:rPr>
-        <w:t>i</w:t>
-      </w:r>
-      <w:r>
-        <w:rPr/>
-        <w:t xml:space="preserve"> — это либо 0, либо 1 (для одного правильного класса y=[0,1,0] и т.д.). Поэтому для тех классов, для которых y</w:t>
-      </w:r>
-      <w:r>
-        <w:rPr>
-          <w:vertAlign w:val="subscript"/>
-        </w:rPr>
-        <w:t>i</w:t>
-      </w:r>
-      <w:r>
-        <w:rPr/>
-        <w:t>=1, градиент будет:</w:t>
-      </w:r>
-    </w:p>
-    <w:p>
-      <w:pPr>
-        <w:pStyle w:val="BodyText"/>
-        <w:rPr>
-          <w:rFonts w:ascii="Times New Roman" w:hAnsi="Times New Roman"/>
-        </w:rPr>
-      </w:pPr>
-      <w:r>
-        <w:rPr/>
-        <w:t>∂</w:t>
-      </w:r>
-      <w:r>
-        <w:rPr/>
-        <w:t>L/∂p</w:t>
-      </w:r>
-      <w:r>
-        <w:rPr>
-          <w:vertAlign w:val="subscript"/>
-        </w:rPr>
-        <w:t>i</w:t>
-      </w:r>
-      <w:r>
-        <w:rPr/>
-        <w:t>=−1/p</w:t>
-      </w:r>
-      <w:r>
-        <w:rPr>
-          <w:vertAlign w:val="subscript"/>
-        </w:rPr>
-        <w:t>i</w:t>
-      </w:r>
-    </w:p>
-    <w:p>
-      <w:pPr>
-        <w:pStyle w:val="BodyText"/>
-        <w:ind w:hanging="0"/>
-        <w:rPr>
-          <w:rFonts w:ascii="Times New Roman" w:hAnsi="Times New Roman"/>
-        </w:rPr>
-      </w:pPr>
-      <w:r>
-        <w:rPr/>
-        <w:t>Для остальных классов, где y</w:t>
-      </w:r>
-      <w:r>
-        <w:rPr>
-          <w:vertAlign w:val="subscript"/>
-        </w:rPr>
-        <w:t>i</w:t>
-      </w:r>
-      <w:r>
-        <w:rPr/>
-        <w:t>=0, градиент будет равен нулю:</w:t>
-      </w:r>
-    </w:p>
-    <w:p>
-      <w:pPr>
-        <w:pStyle w:val="BodyText"/>
-        <w:rPr>
-          <w:rFonts w:ascii="Times New Roman" w:hAnsi="Times New Roman"/>
-        </w:rPr>
-      </w:pPr>
-      <w:r>
-        <w:rPr/>
-        <w:t>∂</w:t>
-      </w:r>
-      <w:r>
-        <w:rPr/>
-        <w:t>L/∂p</w:t>
-      </w:r>
-      <w:r>
-        <w:rPr>
-          <w:vertAlign w:val="subscript"/>
-        </w:rPr>
-        <w:t>i</w:t>
-      </w:r>
-      <w:r>
-        <w:rPr/>
-        <w:t>=0</w:t>
-      </w:r>
-    </w:p>
-    <w:p>
-      <w:pPr>
-        <w:pStyle w:val="BodyText"/>
-        <w:ind w:hanging="0"/>
-        <w:rPr>
-          <w:rFonts w:ascii="Times New Roman" w:hAnsi="Times New Roman"/>
-        </w:rPr>
-      </w:pPr>
-      <w:r>
-        <w:rPr/>
-        <w:t>Таким образом, для класса i, для которого y</w:t>
-      </w:r>
-      <w:r>
-        <w:rPr>
-          <w:vertAlign w:val="subscript"/>
-        </w:rPr>
-        <w:t>i</w:t>
-      </w:r>
-      <w:r>
-        <w:rPr/>
-        <w:t>=1, градиент будет пропорционален разнице между предсказанным значением pi и истинной меткой, которая равна 1:</w:t>
-      </w:r>
-    </w:p>
-    <w:p>
-      <w:pPr>
-        <w:pStyle w:val="BodyText"/>
-        <w:rPr>
-          <w:rFonts w:ascii="Times New Roman" w:hAnsi="Times New Roman"/>
-        </w:rPr>
-      </w:pPr>
-      <w:r>
-        <w:rPr/>
-        <w:t>∂</w:t>
-      </w:r>
-      <w:r>
-        <w:rPr/>
-        <w:t>L​/∂p</w:t>
-      </w:r>
-      <w:r>
-        <w:rPr>
-          <w:vertAlign w:val="subscript"/>
-        </w:rPr>
-        <w:t>i</w:t>
-      </w:r>
-      <w:r>
-        <w:rPr/>
-        <w:t>=p</w:t>
-      </w:r>
-      <w:r>
-        <w:rPr>
-          <w:vertAlign w:val="subscript"/>
-        </w:rPr>
-        <w:t>i</w:t>
-      </w:r>
-      <w:r>
-        <w:rPr/>
-        <w:t>−1</w:t>
-      </w:r>
-    </w:p>
-    <w:p>
-      <w:pPr>
-        <w:pStyle w:val="BodyText"/>
-        <w:ind w:hanging="0"/>
-        <w:rPr>
-          <w:rFonts w:ascii="Times New Roman" w:hAnsi="Times New Roman"/>
-        </w:rPr>
-      </w:pPr>
-      <w:r>
-        <w:rPr/>
-        <w:t>А для классов с yi=0 градиент равен:</w:t>
-      </w:r>
-    </w:p>
-    <w:p>
-      <w:pPr>
-        <w:pStyle w:val="BodyText"/>
-        <w:rPr>
-          <w:rFonts w:ascii="Times New Roman" w:hAnsi="Times New Roman"/>
-        </w:rPr>
-      </w:pPr>
-      <w:r>
-        <w:rPr/>
-        <w:t>∂</w:t>
-      </w:r>
-      <w:r>
-        <w:rPr/>
-        <w:t>L/∂p</w:t>
-      </w:r>
-      <w:r>
-        <w:rPr>
-          <w:vertAlign w:val="subscript"/>
-        </w:rPr>
-        <w:t>i</w:t>
-      </w:r>
-      <w:r>
-        <w:rPr/>
-        <w:t>=p</w:t>
-      </w:r>
-      <w:r>
-        <w:rPr>
-          <w:vertAlign w:val="subscript"/>
-        </w:rPr>
-        <w:t>i</w:t>
-      </w:r>
-    </w:p>
-    <w:p>
-      <w:pPr>
-        <w:pStyle w:val="BodyText"/>
-        <w:ind w:hanging="0"/>
-        <w:rPr/>
-      </w:pPr>
-      <w:r>
-        <w:rPr/>
-        <w:t>Для многоклассовой классификации градиент функции потерь для каждого p</w:t>
-      </w:r>
-      <w:r>
-        <w:rPr>
-          <w:vertAlign w:val="subscript"/>
-        </w:rPr>
-        <w:t xml:space="preserve">i </w:t>
-      </w:r>
-      <w:r>
-        <w:rPr/>
-        <w:t>будет:</w:t>
-      </w:r>
-    </w:p>
-    <w:p>
-      <w:pPr>
-        <w:pStyle w:val="BodyText"/>
-        <w:rPr>
-          <w:rFonts w:ascii="Times New Roman" w:hAnsi="Times New Roman"/>
-        </w:rPr>
-      </w:pPr>
-      <w:r>
-        <w:rPr/>
-        <w:t>∂</w:t>
-      </w:r>
-      <w:r>
-        <w:rPr/>
-        <w:t>L/∂p</w:t>
-      </w:r>
-      <w:r>
-        <w:rPr>
-          <w:vertAlign w:val="subscript"/>
-        </w:rPr>
-        <w:t>i</w:t>
-      </w:r>
-      <w:r>
-        <w:rPr/>
-        <w:t>=p</w:t>
-      </w:r>
-      <w:r>
-        <w:rPr>
-          <w:vertAlign w:val="subscript"/>
-        </w:rPr>
-        <w:t>i</w:t>
-      </w:r>
-      <w:r>
-        <w:rPr/>
-        <w:t>−y</w:t>
-      </w:r>
-      <w:r>
-        <w:rPr>
-          <w:vertAlign w:val="subscript"/>
-        </w:rPr>
-        <w:t>i</w:t>
-      </w:r>
-    </w:p>
-    <w:p>
-      <w:pPr>
-        <w:pStyle w:val="BodyText"/>
-        <w:ind w:hanging="0"/>
-        <w:rPr>
-          <w:rFonts w:ascii="Times New Roman" w:hAnsi="Times New Roman"/>
-        </w:rPr>
-      </w:pPr>
-      <w:r>
-        <w:rPr/>
-        <w:t>где: pi — это предсказанная вероятность для класса i, y</w:t>
-      </w:r>
-      <w:r>
-        <w:rPr>
-          <w:vertAlign w:val="subscript"/>
-        </w:rPr>
-        <w:t>i</w:t>
-      </w:r>
-      <w:r>
-        <w:rPr/>
-        <w:t xml:space="preserve"> — это истинная метка (0 или 1) для этого класса.</w:t>
-      </w:r>
-    </w:p>
-    <w:p>
-      <w:pPr>
-        <w:pStyle w:val="BodyText"/>
-        <w:ind w:hanging="0"/>
-        <w:rPr>
-          <w:rFonts w:ascii="Times New Roman" w:hAnsi="Times New Roman"/>
-        </w:rPr>
-      </w:pPr>
       <w:r>
         <w:rPr>
           <w:position w:val="0"/>
@@ -6029,16 +5498,606 @@
           <w:sz w:val="28"/>
           <w:vertAlign w:val="baseline"/>
         </w:rPr>
-        <w:tab/>
-        <w:t>Таким образом итоговое выражение для градиента: ∂L/∂p</w:t>
-      </w:r>
-      <w:r>
-        <w:rPr>
-          <w:sz w:val="28"/>
+        <w:t>, мы применяем дифференцирование:</w:t>
+      </w:r>
+    </w:p>
+    <w:p>
+      <w:pPr>
+        <w:pStyle w:val="BodyText"/>
+        <w:rPr>
+          <w:rFonts w:ascii="Times New Roman" w:hAnsi="Times New Roman"/>
+        </w:rPr>
+      </w:pPr>
+      <w:r>
+        <w:rPr/>
+        <w:t>∂</w:t>
+      </w:r>
+      <w:r>
+        <w:rPr/>
+        <w:t>L/∂p</w:t>
+      </w:r>
+      <w:r>
+        <w:rPr>
           <w:vertAlign w:val="subscript"/>
         </w:rPr>
         <w:t>i</w:t>
       </w:r>
+      <w:r>
+        <w:rPr/>
+        <w:t>=∂/∂p</w:t>
+      </w:r>
+      <w:r>
+        <w:rPr>
+          <w:vertAlign w:val="subscript"/>
+        </w:rPr>
+        <w:t>i</w:t>
+      </w:r>
+      <w:r>
+        <w:rPr/>
+        <w:t>(-∑y</w:t>
+      </w:r>
+      <w:r>
+        <w:rPr>
+          <w:vertAlign w:val="subscript"/>
+        </w:rPr>
+        <w:t>j</w:t>
+      </w:r>
+      <w:r>
+        <w:rPr/>
+        <w:t>*log(p</w:t>
+      </w:r>
+      <w:r>
+        <w:rPr>
+          <w:vertAlign w:val="subscript"/>
+        </w:rPr>
+        <w:t>j</w:t>
+      </w:r>
+      <w:r>
+        <w:rPr/>
+        <w:t>))</w:t>
+      </w:r>
+    </w:p>
+    <w:p>
+      <w:pPr>
+        <w:pStyle w:val="BodyText"/>
+        <w:ind w:hanging="0"/>
+        <w:rPr>
+          <w:rFonts w:ascii="Times New Roman" w:hAnsi="Times New Roman"/>
+        </w:rPr>
+      </w:pPr>
+      <w:r>
+        <w:rPr/>
+        <w:t>Поскольку ∂/∂p</w:t>
+      </w:r>
+      <w:r>
+        <w:rPr>
+          <w:vertAlign w:val="subscript"/>
+        </w:rPr>
+        <w:t>i</w:t>
+      </w:r>
+      <w:r>
+        <w:rPr/>
+        <w:t>log(p</w:t>
+      </w:r>
+      <w:r>
+        <w:rPr>
+          <w:vertAlign w:val="subscript"/>
+        </w:rPr>
+        <w:t>j</w:t>
+      </w:r>
+      <w:r>
+        <w:rPr/>
+        <w:t>) для каждого j не зависит от других, дифференцируем только соответствующий элемент:</w:t>
+      </w:r>
+    </w:p>
+    <w:p>
+      <w:pPr>
+        <w:pStyle w:val="BodyText"/>
+        <w:rPr>
+          <w:rFonts w:ascii="Times New Roman" w:hAnsi="Times New Roman"/>
+        </w:rPr>
+      </w:pPr>
+      <w:r>
+        <w:rPr/>
+        <w:t>∂</w:t>
+      </w:r>
+      <w:r>
+        <w:rPr/>
+        <w:t>L/∂p</w:t>
+      </w:r>
+      <w:r>
+        <w:rPr>
+          <w:vertAlign w:val="subscript"/>
+        </w:rPr>
+        <w:t>i</w:t>
+      </w:r>
+      <w:r>
+        <w:rPr/>
+        <w:t>=-∂/∂p</w:t>
+      </w:r>
+      <w:r>
+        <w:rPr>
+          <w:vertAlign w:val="subscript"/>
+        </w:rPr>
+        <w:t>i</w:t>
+      </w:r>
+      <w:r>
+        <w:rPr/>
+        <w:t>(y</w:t>
+      </w:r>
+      <w:r>
+        <w:rPr>
+          <w:vertAlign w:val="subscript"/>
+        </w:rPr>
+        <w:t>i</w:t>
+      </w:r>
+      <w:r>
+        <w:rPr/>
+        <w:t>*log(p</w:t>
+      </w:r>
+      <w:r>
+        <w:rPr>
+          <w:vertAlign w:val="subscript"/>
+        </w:rPr>
+        <w:t>i</w:t>
+      </w:r>
+      <w:r>
+        <w:rPr/>
+        <w:t>))</w:t>
+      </w:r>
+    </w:p>
+    <w:p>
+      <w:pPr>
+        <w:pStyle w:val="BodyText"/>
+        <w:ind w:hanging="0"/>
+        <w:rPr>
+          <w:rFonts w:ascii="Times New Roman" w:hAnsi="Times New Roman"/>
+        </w:rPr>
+      </w:pPr>
+      <w:r>
+        <w:rPr/>
+        <w:t>Теперь применяем стандартное правило дифференцирования для log(p</w:t>
+      </w:r>
+      <w:r>
+        <w:rPr>
+          <w:vertAlign w:val="subscript"/>
+        </w:rPr>
+        <w:t>i</w:t>
+      </w:r>
+      <w:r>
+        <w:rPr/>
+        <w:t>):</w:t>
+      </w:r>
+    </w:p>
+    <w:p>
+      <w:pPr>
+        <w:pStyle w:val="BodyText"/>
+        <w:rPr>
+          <w:rFonts w:ascii="Times New Roman" w:hAnsi="Times New Roman"/>
+        </w:rPr>
+      </w:pPr>
+      <w:r>
+        <w:rPr/>
+        <w:t>∂</w:t>
+      </w:r>
+      <w:r>
+        <w:rPr/>
+        <w:t>/∂p</w:t>
+      </w:r>
+      <w:r>
+        <w:rPr>
+          <w:vertAlign w:val="subscript"/>
+        </w:rPr>
+        <w:t>i</w:t>
+      </w:r>
+      <w:r>
+        <w:rPr/>
+        <w:t>*log(p</w:t>
+      </w:r>
+      <w:r>
+        <w:rPr>
+          <w:vertAlign w:val="subscript"/>
+        </w:rPr>
+        <w:t>i</w:t>
+      </w:r>
+      <w:r>
+        <w:rPr/>
+        <w:t>)=1/p</w:t>
+      </w:r>
+      <w:r>
+        <w:rPr>
+          <w:vertAlign w:val="subscript"/>
+        </w:rPr>
+        <w:t>i</w:t>
+      </w:r>
+    </w:p>
+    <w:p>
+      <w:pPr>
+        <w:pStyle w:val="BodyText"/>
+        <w:ind w:hanging="0"/>
+        <w:rPr>
+          <w:rFonts w:ascii="Times New Roman" w:hAnsi="Times New Roman"/>
+        </w:rPr>
+      </w:pPr>
+      <w:r>
+        <w:rPr/>
+        <w:t>Таким образом, производная по pi будет:</w:t>
+      </w:r>
+    </w:p>
+    <w:p>
+      <w:pPr>
+        <w:pStyle w:val="BodyText"/>
+        <w:rPr>
+          <w:rFonts w:ascii="Times New Roman" w:hAnsi="Times New Roman"/>
+        </w:rPr>
+      </w:pPr>
+      <w:r>
+        <w:rPr/>
+        <w:t>∂</w:t>
+      </w:r>
+      <w:r>
+        <w:rPr/>
+        <w:t>L/∂p</w:t>
+      </w:r>
+      <w:r>
+        <w:rPr>
+          <w:vertAlign w:val="subscript"/>
+        </w:rPr>
+        <w:t>i</w:t>
+      </w:r>
+      <w:r>
+        <w:rPr/>
+        <w:t>=-y</w:t>
+      </w:r>
+      <w:r>
+        <w:rPr>
+          <w:vertAlign w:val="subscript"/>
+        </w:rPr>
+        <w:t>i</w:t>
+      </w:r>
+      <w:r>
+        <w:rPr/>
+        <w:t>/p</w:t>
+      </w:r>
+      <w:r>
+        <w:rPr>
+          <w:vertAlign w:val="subscript"/>
+        </w:rPr>
+        <w:t>i</w:t>
+      </w:r>
+    </w:p>
+    <w:p>
+      <w:pPr>
+        <w:pStyle w:val="BodyText"/>
+        <w:ind w:hanging="0"/>
+        <w:rPr>
+          <w:rFonts w:ascii="Times New Roman" w:hAnsi="Times New Roman"/>
+        </w:rPr>
+      </w:pPr>
+      <w:r>
+        <w:rPr/>
+        <w:t>Однако y</w:t>
+      </w:r>
+      <w:r>
+        <w:rPr>
+          <w:vertAlign w:val="subscript"/>
+        </w:rPr>
+        <w:t>i</w:t>
+      </w:r>
+      <w:r>
+        <w:rPr/>
+        <w:t xml:space="preserve"> — это либо 0, либо 1 (для одного правильного класса y=[0,1,0] и т.д.). Поэтому для тех классов, для которых y</w:t>
+      </w:r>
+      <w:r>
+        <w:rPr>
+          <w:vertAlign w:val="subscript"/>
+        </w:rPr>
+        <w:t>i</w:t>
+      </w:r>
+      <w:r>
+        <w:rPr/>
+        <w:t>=1, градиент будет:</w:t>
+      </w:r>
+    </w:p>
+    <w:p>
+      <w:pPr>
+        <w:pStyle w:val="BodyText"/>
+        <w:rPr>
+          <w:rFonts w:ascii="Times New Roman" w:hAnsi="Times New Roman"/>
+        </w:rPr>
+      </w:pPr>
+      <w:r>
+        <w:rPr/>
+        <w:t>∂</w:t>
+      </w:r>
+      <w:r>
+        <w:rPr/>
+        <w:t>L/∂p</w:t>
+      </w:r>
+      <w:r>
+        <w:rPr>
+          <w:vertAlign w:val="subscript"/>
+        </w:rPr>
+        <w:t>i</w:t>
+      </w:r>
+      <w:r>
+        <w:rPr/>
+        <w:t>=−1/p</w:t>
+      </w:r>
+      <w:r>
+        <w:rPr>
+          <w:vertAlign w:val="subscript"/>
+        </w:rPr>
+        <w:t>i</w:t>
+      </w:r>
+    </w:p>
+    <w:p>
+      <w:pPr>
+        <w:pStyle w:val="BodyText"/>
+        <w:ind w:hanging="0"/>
+        <w:rPr>
+          <w:rFonts w:ascii="Times New Roman" w:hAnsi="Times New Roman"/>
+        </w:rPr>
+      </w:pPr>
+      <w:r>
+        <w:rPr/>
+        <w:t>Для остальных классов, где y</w:t>
+      </w:r>
+      <w:r>
+        <w:rPr>
+          <w:vertAlign w:val="subscript"/>
+        </w:rPr>
+        <w:t>i</w:t>
+      </w:r>
+      <w:r>
+        <w:rPr/>
+        <w:t>=0, градиент будет равен нулю:</w:t>
+      </w:r>
+    </w:p>
+    <w:p>
+      <w:pPr>
+        <w:pStyle w:val="BodyText"/>
+        <w:rPr>
+          <w:rFonts w:ascii="Times New Roman" w:hAnsi="Times New Roman"/>
+        </w:rPr>
+      </w:pPr>
+      <w:r>
+        <w:rPr/>
+        <w:t>∂</w:t>
+      </w:r>
+      <w:r>
+        <w:rPr/>
+        <w:t>L/∂p</w:t>
+      </w:r>
+      <w:r>
+        <w:rPr>
+          <w:vertAlign w:val="subscript"/>
+        </w:rPr>
+        <w:t>i</w:t>
+      </w:r>
+      <w:r>
+        <w:rPr/>
+        <w:t>=0</w:t>
+      </w:r>
+    </w:p>
+    <w:p>
+      <w:pPr>
+        <w:pStyle w:val="BodyText"/>
+        <w:ind w:hanging="0"/>
+        <w:rPr>
+          <w:rFonts w:ascii="Times New Roman" w:hAnsi="Times New Roman"/>
+        </w:rPr>
+      </w:pPr>
+      <w:r>
+        <w:rPr/>
+        <w:t>Таким образом, для класса i, для которого y</w:t>
+      </w:r>
+      <w:r>
+        <w:rPr>
+          <w:vertAlign w:val="subscript"/>
+        </w:rPr>
+        <w:t>i</w:t>
+      </w:r>
+      <w:r>
+        <w:rPr/>
+        <w:t>=1, градиент будет пропорционален разнице между предсказанным значением p</w:t>
+      </w:r>
+      <w:r>
+        <w:rPr>
+          <w:vertAlign w:val="subscript"/>
+        </w:rPr>
+        <w:t>i</w:t>
+      </w:r>
+      <w:r>
+        <w:rPr/>
+        <w:t xml:space="preserve"> и истинной меткой, которая равна 1:</w:t>
+      </w:r>
+    </w:p>
+    <w:p>
+      <w:pPr>
+        <w:pStyle w:val="BodyText"/>
+        <w:rPr>
+          <w:rFonts w:ascii="Times New Roman" w:hAnsi="Times New Roman"/>
+        </w:rPr>
+      </w:pPr>
+      <w:r>
+        <w:rPr/>
+        <w:t>∂</w:t>
+      </w:r>
+      <w:r>
+        <w:rPr/>
+        <w:t>L​/∂p</w:t>
+      </w:r>
+      <w:r>
+        <w:rPr>
+          <w:vertAlign w:val="subscript"/>
+        </w:rPr>
+        <w:t>i</w:t>
+      </w:r>
+      <w:r>
+        <w:rPr/>
+        <w:t>=p</w:t>
+      </w:r>
+      <w:r>
+        <w:rPr>
+          <w:vertAlign w:val="subscript"/>
+        </w:rPr>
+        <w:t>i</w:t>
+      </w:r>
+      <w:r>
+        <w:rPr/>
+        <w:t>−1</w:t>
+      </w:r>
+    </w:p>
+    <w:p>
+      <w:pPr>
+        <w:pStyle w:val="BodyText"/>
+        <w:ind w:hanging="0"/>
+        <w:rPr>
+          <w:rFonts w:ascii="Times New Roman" w:hAnsi="Times New Roman"/>
+        </w:rPr>
+      </w:pPr>
+      <w:r>
+        <w:rPr/>
+        <w:t>А для классов с yi=0 градиент равен:</w:t>
+      </w:r>
+    </w:p>
+    <w:p>
+      <w:pPr>
+        <w:pStyle w:val="BodyText"/>
+        <w:rPr>
+          <w:rFonts w:ascii="Times New Roman" w:hAnsi="Times New Roman"/>
+        </w:rPr>
+      </w:pPr>
+      <w:r>
+        <w:rPr/>
+        <w:t>∂</w:t>
+      </w:r>
+      <w:r>
+        <w:rPr/>
+        <w:t>L/∂p</w:t>
+      </w:r>
+      <w:r>
+        <w:rPr>
+          <w:vertAlign w:val="subscript"/>
+        </w:rPr>
+        <w:t>i</w:t>
+      </w:r>
+      <w:r>
+        <w:rPr/>
+        <w:t>=p</w:t>
+      </w:r>
+      <w:r>
+        <w:rPr>
+          <w:vertAlign w:val="subscript"/>
+        </w:rPr>
+        <w:t>i</w:t>
+      </w:r>
+    </w:p>
+    <w:p>
+      <w:pPr>
+        <w:pStyle w:val="BodyText"/>
+        <w:ind w:hanging="0"/>
+        <w:rPr/>
+      </w:pPr>
+      <w:r>
+        <w:rPr/>
+        <w:t>Для многоклассовой классификации градиент функции потерь для каждого p</w:t>
+      </w:r>
+      <w:r>
+        <w:rPr>
+          <w:vertAlign w:val="subscript"/>
+        </w:rPr>
+        <w:t xml:space="preserve">i </w:t>
+      </w:r>
+      <w:r>
+        <w:rPr/>
+        <w:t>будет:</w:t>
+      </w:r>
+    </w:p>
+    <w:p>
+      <w:pPr>
+        <w:pStyle w:val="BodyText"/>
+        <w:rPr>
+          <w:rFonts w:ascii="Times New Roman" w:hAnsi="Times New Roman"/>
+        </w:rPr>
+      </w:pPr>
+      <w:r>
+        <w:rPr/>
+        <w:t>∂</w:t>
+      </w:r>
+      <w:r>
+        <w:rPr/>
+        <w:t>L/∂p</w:t>
+      </w:r>
+      <w:r>
+        <w:rPr>
+          <w:vertAlign w:val="subscript"/>
+        </w:rPr>
+        <w:t>i</w:t>
+      </w:r>
+      <w:r>
+        <w:rPr/>
+        <w:t>=p</w:t>
+      </w:r>
+      <w:r>
+        <w:rPr>
+          <w:vertAlign w:val="subscript"/>
+        </w:rPr>
+        <w:t>i</w:t>
+      </w:r>
+      <w:r>
+        <w:rPr/>
+        <w:t>−y</w:t>
+      </w:r>
+      <w:r>
+        <w:rPr>
+          <w:vertAlign w:val="subscript"/>
+        </w:rPr>
+        <w:t>i</w:t>
+      </w:r>
+    </w:p>
+    <w:p>
+      <w:pPr>
+        <w:pStyle w:val="BodyText"/>
+        <w:ind w:hanging="0"/>
+        <w:rPr>
+          <w:rFonts w:ascii="Times New Roman" w:hAnsi="Times New Roman"/>
+        </w:rPr>
+      </w:pPr>
+      <w:r>
+        <w:rPr/>
+        <w:t>где: p</w:t>
+      </w:r>
+      <w:r>
+        <w:rPr>
+          <w:vertAlign w:val="subscript"/>
+        </w:rPr>
+        <w:t>i</w:t>
+      </w:r>
+      <w:r>
+        <w:rPr/>
+        <w:t xml:space="preserve"> — это предсказанная вероятность для класса i, y</w:t>
+      </w:r>
+      <w:r>
+        <w:rPr>
+          <w:vertAlign w:val="subscript"/>
+        </w:rPr>
+        <w:t>i</w:t>
+      </w:r>
+      <w:r>
+        <w:rPr/>
+        <w:t xml:space="preserve"> — это истинная метка (0 или 1) для этого класса.</w:t>
+      </w:r>
+    </w:p>
+    <w:p>
+      <w:pPr>
+        <w:pStyle w:val="BodyText"/>
+        <w:ind w:hanging="0"/>
+        <w:rPr>
+          <w:rFonts w:ascii="Times New Roman" w:hAnsi="Times New Roman"/>
+        </w:rPr>
+      </w:pPr>
       <w:r>
         <w:rPr>
           <w:position w:val="0"/>
@@ -6046,7 +6105,8 @@
           <w:sz w:val="28"/>
           <w:vertAlign w:val="baseline"/>
         </w:rPr>
-        <w:t>=p</w:t>
+        <w:tab/>
+        <w:t>Таким образом итоговое выражение для градиента: ∂L/∂p</w:t>
       </w:r>
       <w:r>
         <w:rPr>
@@ -6062,7 +6122,7 @@
           <w:sz w:val="28"/>
           <w:vertAlign w:val="baseline"/>
         </w:rPr>
-        <w:t>−y</w:t>
+        <w:t>=p</w:t>
       </w:r>
       <w:r>
         <w:rPr>
@@ -6078,73 +6138,89 @@
           <w:sz w:val="28"/>
           <w:vertAlign w:val="baseline"/>
         </w:rPr>
-        <w:t>.</w:t>
-      </w:r>
-    </w:p>
-    <w:p>
-      <w:pPr>
-        <w:pStyle w:val="Normal"/>
-        <w:ind w:hanging="0"/>
+        <w:t>−y</w:t>
+      </w:r>
+      <w:r>
+        <w:rPr>
+          <w:sz w:val="28"/>
+          <w:vertAlign w:val="subscript"/>
+        </w:rPr>
+        <w:t>i</w:t>
+      </w:r>
+      <w:r>
         <w:rPr>
           <w:position w:val="0"/>
           <w:sz w:val="28"/>
           <w:sz w:val="28"/>
           <w:vertAlign w:val="baseline"/>
         </w:rPr>
-      </w:pPr>
-      <w:r>
+        <w:t>.</w:t>
+      </w:r>
+    </w:p>
+    <w:p>
+      <w:pPr>
+        <w:pStyle w:val="Normal"/>
+        <w:ind w:hanging="0"/>
         <w:rPr>
           <w:position w:val="0"/>
           <w:sz w:val="28"/>
           <w:sz w:val="28"/>
           <w:vertAlign w:val="baseline"/>
         </w:rPr>
-        <w:t>Пример этой функции приведен на изображении 13.</w:t>
-      </w:r>
-    </w:p>
-    <w:p>
-      <w:pPr>
-        <w:pStyle w:val="Normal"/>
-        <w:ind w:hanging="0"/>
-        <w:jc w:val="center"/>
+      </w:pPr>
+      <w:r>
         <w:rPr>
           <w:position w:val="0"/>
           <w:sz w:val="28"/>
           <w:sz w:val="28"/>
           <w:vertAlign w:val="baseline"/>
         </w:rPr>
-      </w:pPr>
-      <w:r>
+        <w:t>Пример этой функции приведен на изображении 13.</w:t>
+      </w:r>
+    </w:p>
+    <w:p>
+      <w:pPr>
+        <w:pStyle w:val="Normal"/>
+        <w:ind w:hanging="0"/>
+        <w:jc w:val="center"/>
         <w:rPr>
           <w:position w:val="0"/>
           <w:sz w:val="28"/>
           <w:sz w:val="28"/>
           <w:vertAlign w:val="baseline"/>
         </w:rPr>
-        <w:t>Изображение 13. Пример работы функции потерь.</w:t>
-      </w:r>
-    </w:p>
-    <w:p>
-      <w:pPr>
-        <w:pStyle w:val="Normal"/>
-        <w:ind w:hanging="0"/>
-        <w:jc w:val="center"/>
+      </w:pPr>
+      <w:r>
         <w:rPr>
           <w:position w:val="0"/>
           <w:sz w:val="28"/>
           <w:sz w:val="28"/>
           <w:vertAlign w:val="baseline"/>
         </w:rPr>
-      </w:pPr>
-      <w:r>
+        <w:t>Изображение 13. Пример работы функции потерь.</w:t>
+      </w:r>
+    </w:p>
+    <w:p>
+      <w:pPr>
+        <w:pStyle w:val="Normal"/>
+        <w:ind w:hanging="0"/>
+        <w:jc w:val="center"/>
         <w:rPr>
           <w:position w:val="0"/>
           <w:sz w:val="28"/>
           <w:sz w:val="28"/>
           <w:vertAlign w:val="baseline"/>
         </w:rPr>
+      </w:pPr>
+      <w:r>
+        <w:rPr>
+          <w:position w:val="0"/>
+          <w:sz w:val="28"/>
+          <w:sz w:val="28"/>
+          <w:vertAlign w:val="baseline"/>
+        </w:rPr>
         <w:drawing>
-          <wp:anchor behindDoc="0" distT="0" distB="0" distL="0" distR="0" simplePos="0" locked="0" layoutInCell="0" allowOverlap="1" relativeHeight="10">
+          <wp:anchor behindDoc="0" distT="0" distB="0" distL="0" distR="0" simplePos="0" locked="0" layoutInCell="0" allowOverlap="1" relativeHeight="25">
             <wp:simplePos x="0" y="0"/>
             <wp:positionH relativeFrom="column">
               <wp:align>center</wp:align>
@@ -6152,7 +6228,7 @@
             <wp:positionV relativeFrom="paragraph">
               <wp:posOffset>635</wp:posOffset>
             </wp:positionV>
-            <wp:extent cx="4528820" cy="2937510"/>
+            <wp:extent cx="4348480" cy="2800985"/>
             <wp:effectExtent l="0" t="0" r="0" b="0"/>
             <wp:wrapSquare wrapText="largest"/>
             <wp:docPr id="13" name="Image12" descr="" title=""/>
@@ -6177,7 +6253,7 @@
                   <pic:spPr bwMode="auto">
                     <a:xfrm>
                       <a:off x="0" y="0"/>
-                      <a:ext cx="4528820" cy="2937510"/>
+                      <a:ext cx="4348480" cy="2800985"/>
                     </a:xfrm>
                     <a:prstGeom prst="rect">
                       <a:avLst/>
@@ -6197,17 +6273,116 @@
       </w:pPr>
       <w:r>
         <w:rPr/>
-        <w:t>После того, как вычисленна функция потерь, она передается обратно в сеть, начиная с конца и двигаясь к входному слою. Такой метод называется back propagation или обратное распространение. Для этого вычисляются градиенты весов в полносвязном слое и градиенты фильтров в сверточном слое.</w:t>
-      </w:r>
-    </w:p>
-    <w:p>
-      <w:pPr>
-        <w:pStyle w:val="Normal"/>
-        <w:rPr/>
-      </w:pPr>
-      <w:r>
-        <w:rPr/>
-        <w:t>Сами по себе, с математической точки зрения, градиенты высчитываются так: пусть f(x) = 7x</w:t>
+      </w:r>
+    </w:p>
+    <w:p>
+      <w:pPr>
+        <w:pStyle w:val="Normal"/>
+        <w:rPr/>
+      </w:pPr>
+      <w:r>
+        <w:rPr/>
+      </w:r>
+    </w:p>
+    <w:p>
+      <w:pPr>
+        <w:pStyle w:val="Normal"/>
+        <w:rPr/>
+      </w:pPr>
+      <w:r>
+        <w:rPr/>
+      </w:r>
+    </w:p>
+    <w:p>
+      <w:pPr>
+        <w:pStyle w:val="Normal"/>
+        <w:rPr/>
+      </w:pPr>
+      <w:r>
+        <w:rPr/>
+      </w:r>
+    </w:p>
+    <w:p>
+      <w:pPr>
+        <w:pStyle w:val="Normal"/>
+        <w:rPr/>
+      </w:pPr>
+      <w:r>
+        <w:rPr/>
+      </w:r>
+    </w:p>
+    <w:p>
+      <w:pPr>
+        <w:pStyle w:val="Normal"/>
+        <w:rPr/>
+      </w:pPr>
+      <w:r>
+        <w:rPr/>
+      </w:r>
+    </w:p>
+    <w:p>
+      <w:pPr>
+        <w:pStyle w:val="Normal"/>
+        <w:rPr/>
+      </w:pPr>
+      <w:r>
+        <w:rPr/>
+      </w:r>
+    </w:p>
+    <w:p>
+      <w:pPr>
+        <w:pStyle w:val="Normal"/>
+        <w:rPr/>
+      </w:pPr>
+      <w:r>
+        <w:rPr/>
+      </w:r>
+    </w:p>
+    <w:p>
+      <w:pPr>
+        <w:pStyle w:val="Normal"/>
+        <w:rPr/>
+      </w:pPr>
+      <w:r>
+        <w:rPr/>
+      </w:r>
+    </w:p>
+    <w:p>
+      <w:pPr>
+        <w:pStyle w:val="Normal"/>
+        <w:rPr/>
+      </w:pPr>
+      <w:r>
+        <w:rPr/>
+        <w:t>Данное изображение строилось из случайных данных, схожих на практические (данные далее указаны для каждого десятого значения в батче): y = {0, 1, 0, 1, 0, 0, 0, 0, 0, 1}, p = {0.01, 0.1092, 0.2084, 0.3076, 0.4068, 0.5060, 0.6052, 0.7044, 0.8036, 0.9028}, loss = {0, 2.2146, 0, 1.790, 0, 0, 0, 0, 0, 0.1023}. Из данного изображения видно, что потеря в начале обучения сети равна нулю, а затем начинает очень сильно скакать от 0 до 2. Однако со временем данные значения приходят в норму и потеря уменьшается. В данном случае потеря в конце достигла значения 0.9896.</w:t>
+      </w:r>
+    </w:p>
+    <w:p>
+      <w:pPr>
+        <w:pStyle w:val="Normal"/>
+        <w:rPr/>
+      </w:pPr>
+      <w:r>
+        <w:rPr/>
+        <w:t>После того, как вычислена функция потерь, она передается обратно в сеть, начиная с конца и двигаясь к входному слою. Такой метод называется back propagation или обратное распространение. Для этого вычисляются градиенты весов в полносвязном слое и градиенты фильтров в сверточном слое.</w:t>
+      </w:r>
+    </w:p>
+    <w:p>
+      <w:pPr>
+        <w:pStyle w:val="Normal"/>
+        <w:rPr/>
+      </w:pPr>
+      <w:r>
+        <w:rPr/>
+        <w:t xml:space="preserve">Сами по себе, с математической точки зрения, градиенты высчитываются так: пусть f(x, </w:t>
+      </w:r>
+      <w:r>
+        <w:rPr/>
+        <w:t>y</w:t>
+      </w:r>
+      <w:r>
+        <w:rPr/>
+        <w:t>) = 7x</w:t>
       </w:r>
       <w:r>
         <w:rPr>
@@ -6222,7 +6397,7 @@
           <w:sz w:val="28"/>
           <w:vertAlign w:val="baseline"/>
         </w:rPr>
-        <w:t>+3y, тогда ее градиентом grad(f(x))=(df/dx, df/dy) в некоторой точке M(x, y). Тогда для нашего примера, градиентом будет: grad(f(x)) = (14x, 3). Подставляя некоторую точку M(1, 0) получаем, что градиент в данной точке будет равен (14, 3). Градиент показывает путь, по которому функции растет с наибольшей скоростью.</w:t>
+        <w:t>+3y, тогда ее градиентом grad(f(x,y))=(df/dx, df/dy) в некоторой точке M(x, y). Тогда для нашего примера, градиентом будет: grad(f(x,y)) = (14x, 3). Подставляя некоторую точку M(1, 0) получаем, что градиент в данной точке будет равен (14, 3). Градиент показывает путь, по которому функции растет с наибольшей скоростью.</w:t>
       </w:r>
     </w:p>
     <w:p>
@@ -6242,70 +6417,79 @@
           <w:sz w:val="28"/>
           <w:vertAlign w:val="baseline"/>
         </w:rPr>
-        <w:t>Таким образом, градиент находит максимумы функции, однако, поскольку в сетях необходимо уменьшать ошибку, что бы точность росла, необходимо двигаться в другую сторону от градиента, что бы достичь минимума функции. Пример того, как выглядит градиентный спуск для некоторой функции представлен на изображении 14.</w:t>
-      </w:r>
-    </w:p>
-    <w:p>
-      <w:pPr>
-        <w:pStyle w:val="Normal"/>
-        <w:jc w:val="center"/>
+        <w:t xml:space="preserve">Таким образом, градиент находит максимумы функции, однако, поскольку в сетях необходимо уменьшать ошибку, что бы точность росла, необходимо двигаться в другую сторону от градиента, что бы достичь минимума функции. Пример того, как выглядит градиентный спуск для некоторой функции представлен на изображении 14. На данном изображении видно некоторые возвышения и спуски, при этом возвышения показывают локальные максимумы функции, то есть ее максимальные значения, в то же время синие области </w:t>
+      </w:r>
+      <w:r>
         <w:rPr>
           <w:position w:val="0"/>
           <w:sz w:val="28"/>
           <w:sz w:val="28"/>
           <w:vertAlign w:val="baseline"/>
         </w:rPr>
-      </w:pPr>
-      <w:r>
+        <w:t>(спуски) показывают минимальные значения функции или ее локальный минимум. В контексте машинного обучения это означает, что ошибка (по оси Z) уменьшается, а следовательно, увеличивается точность модели.</w:t>
+      </w:r>
+    </w:p>
+    <w:p>
+      <w:pPr>
+        <w:pStyle w:val="Normal"/>
+        <w:jc w:val="center"/>
         <w:rPr>
           <w:position w:val="0"/>
           <w:sz w:val="28"/>
           <w:sz w:val="28"/>
           <w:vertAlign w:val="baseline"/>
         </w:rPr>
-        <w:t>Изображение 14. Пример градиентного спуска.</w:t>
-      </w:r>
-    </w:p>
-    <w:p>
-      <w:pPr>
-        <w:pStyle w:val="Normal"/>
-        <w:jc w:val="center"/>
+      </w:pPr>
+      <w:r>
         <w:rPr>
           <w:position w:val="0"/>
           <w:sz w:val="28"/>
           <w:sz w:val="28"/>
           <w:vertAlign w:val="baseline"/>
         </w:rPr>
-      </w:pPr>
-      <w:r>
+        <w:t>Изображение 14. Пример градиентного спуска.</w:t>
+      </w:r>
+    </w:p>
+    <w:p>
+      <w:pPr>
+        <w:pStyle w:val="Normal"/>
+        <w:jc w:val="center"/>
         <w:rPr>
           <w:position w:val="0"/>
           <w:sz w:val="28"/>
           <w:sz w:val="28"/>
           <w:vertAlign w:val="baseline"/>
         </w:rPr>
-      </w:r>
-    </w:p>
-    <w:p>
-      <w:pPr>
-        <w:pStyle w:val="Normal"/>
-        <w:jc w:val="center"/>
+      </w:pPr>
+      <w:r>
         <w:rPr>
           <w:position w:val="0"/>
           <w:sz w:val="28"/>
           <w:sz w:val="28"/>
           <w:vertAlign w:val="baseline"/>
         </w:rPr>
-      </w:pPr>
-      <w:r>
+      </w:r>
+    </w:p>
+    <w:p>
+      <w:pPr>
+        <w:pStyle w:val="Normal"/>
+        <w:jc w:val="center"/>
         <w:rPr>
           <w:position w:val="0"/>
           <w:sz w:val="28"/>
           <w:sz w:val="28"/>
           <w:vertAlign w:val="baseline"/>
         </w:rPr>
+      </w:pPr>
+      <w:r>
+        <w:rPr>
+          <w:position w:val="0"/>
+          <w:sz w:val="28"/>
+          <w:sz w:val="28"/>
+          <w:vertAlign w:val="baseline"/>
+        </w:rPr>
         <w:drawing>
-          <wp:anchor behindDoc="0" distT="0" distB="0" distL="0" distR="0" simplePos="0" locked="0" layoutInCell="0" allowOverlap="1" relativeHeight="15">
+          <wp:anchor behindDoc="0" distT="0" distB="0" distL="0" distR="0" simplePos="0" locked="0" layoutInCell="0" allowOverlap="1" relativeHeight="14">
             <wp:simplePos x="0" y="0"/>
             <wp:positionH relativeFrom="column">
               <wp:align>center</wp:align>
@@ -6943,7 +7127,15 @@
       </w:pPr>
       <w:r>
         <w:rPr/>
-        <w:t>Отличие такого метода от градиентного спуска, как было сказано ранее, в том, что он использует состояния моментумов и корректировку направления в текущем времени, другими словами, адаптирует шаги обучения для каждого параметра модели. Из формул выше нетрудно догадаться, что такой способ оптимизации будет приближаться к минимуму быстрее, нежели обычный градиентный спуск из-за того, что шаг не фиксированный и зависит от градиентов. Если градиенты слишком большие — адам увеличивает шаг и быстрее идет к минимуму. При этом чем меньше градиенты — тем меньше шаги делает оптимизатор, что бы не перескочить минимум.</w:t>
+        <w:t xml:space="preserve">Отличие такого метода от градиентного спуска, как было сказано ранее, в том, что он использует состояния моментов и корректировку направления в текущем времени, другими словами, адаптирует шаги обучения для каждого параметра модели. Из формул выше можно доказать, что такой способ оптимизации будет приближаться к минимуму быстрее, нежели обычный градиентный спуск из-за того, что шаг не фиксированный и зависит от градиентов. Если градиенты слишком большие — </w:t>
+      </w:r>
+      <w:r>
+        <w:rPr/>
+        <w:t xml:space="preserve">Adam </w:t>
+      </w:r>
+      <w:r>
+        <w:rPr/>
+        <w:t>увеличивает шаг и быстрее идет к минимуму. При этом чем меньше градиенты — тем меньше шаги делает оптимизатор, что бы не перескочить минимум.</w:t>
       </w:r>
     </w:p>
     <w:p>
@@ -6966,6 +7158,26 @@
         <w:pStyle w:val="Normal"/>
         <w:jc w:val="center"/>
         <w:rPr>
+          <w:highlight w:val="none"/>
+          <w:shd w:fill="auto" w:val="clear"/>
+        </w:rPr>
+      </w:pPr>
+      <w:r>
+        <w:rPr>
+          <w:position w:val="0"/>
+          <w:sz w:val="28"/>
+          <w:sz w:val="28"/>
+          <w:shd w:fill="auto" w:val="clear"/>
+          <w:vertAlign w:val="baseline"/>
+        </w:rPr>
+        <w:t>Изображение 15. Пример скорости подхода к локальному минимуму разными значениями скорости обучения.</w:t>
+      </w:r>
+    </w:p>
+    <w:p>
+      <w:pPr>
+        <w:pStyle w:val="Normal"/>
+        <w:jc w:val="center"/>
+        <w:rPr>
           <w:position w:val="0"/>
           <w:sz w:val="28"/>
           <w:sz w:val="28"/>
@@ -6979,29 +7191,8 @@
           <w:sz w:val="28"/>
           <w:vertAlign w:val="baseline"/>
         </w:rPr>
-        <w:t>Изображение 15. Пример корректировки скорости обучения.</w:t>
-      </w:r>
-    </w:p>
-    <w:p>
-      <w:pPr>
-        <w:pStyle w:val="Normal"/>
-        <w:jc w:val="center"/>
-        <w:rPr>
-          <w:position w:val="0"/>
-          <w:sz w:val="28"/>
-          <w:sz w:val="28"/>
-          <w:vertAlign w:val="baseline"/>
-        </w:rPr>
-      </w:pPr>
-      <w:r>
-        <w:rPr>
-          <w:position w:val="0"/>
-          <w:sz w:val="28"/>
-          <w:sz w:val="28"/>
-          <w:vertAlign w:val="baseline"/>
-        </w:rPr>
         <w:drawing>
-          <wp:anchor behindDoc="0" distT="0" distB="0" distL="0" distR="0" simplePos="0" locked="0" layoutInCell="0" allowOverlap="1" relativeHeight="13">
+          <wp:anchor behindDoc="0" distT="0" distB="0" distL="0" distR="0" simplePos="0" locked="0" layoutInCell="0" allowOverlap="1" relativeHeight="12">
             <wp:simplePos x="0" y="0"/>
             <wp:positionH relativeFrom="column">
               <wp:align>center</wp:align>
@@ -7054,7 +7245,89 @@
       </w:pPr>
       <w:r>
         <w:rPr/>
-        <w:t>Данное строение помогает сети корректировать связи между всеми слоями сети, используя итоговую потерю и двигаясь к началу сети корректируя веса.</w:t>
+      </w:r>
+    </w:p>
+    <w:p>
+      <w:pPr>
+        <w:pStyle w:val="Normal"/>
+        <w:rPr/>
+      </w:pPr>
+      <w:r>
+        <w:rPr/>
+      </w:r>
+    </w:p>
+    <w:p>
+      <w:pPr>
+        <w:pStyle w:val="Normal"/>
+        <w:rPr/>
+      </w:pPr>
+      <w:r>
+        <w:rPr/>
+      </w:r>
+    </w:p>
+    <w:p>
+      <w:pPr>
+        <w:pStyle w:val="Normal"/>
+        <w:rPr/>
+      </w:pPr>
+      <w:r>
+        <w:rPr/>
+      </w:r>
+    </w:p>
+    <w:p>
+      <w:pPr>
+        <w:pStyle w:val="Normal"/>
+        <w:rPr/>
+      </w:pPr>
+      <w:r>
+        <w:rPr/>
+      </w:r>
+    </w:p>
+    <w:p>
+      <w:pPr>
+        <w:pStyle w:val="Normal"/>
+        <w:rPr/>
+      </w:pPr>
+      <w:r>
+        <w:rPr/>
+      </w:r>
+    </w:p>
+    <w:p>
+      <w:pPr>
+        <w:pStyle w:val="Normal"/>
+        <w:rPr/>
+      </w:pPr>
+      <w:r>
+        <w:rPr/>
+      </w:r>
+    </w:p>
+    <w:p>
+      <w:pPr>
+        <w:pStyle w:val="Normal"/>
+        <w:rPr/>
+      </w:pPr>
+      <w:r>
+        <w:rPr/>
+      </w:r>
+    </w:p>
+    <w:p>
+      <w:pPr>
+        <w:pStyle w:val="Normal"/>
+        <w:rPr/>
+      </w:pPr>
+      <w:r>
+        <w:rPr/>
+        <w:t>Такая иллюстрация наглядно позволяет заметить, что если шаг сильно большой, как в случае с зеленым отрезком, то сеть никогда не достигнет локального минимума. Если же шаг подобран сильно небольшим, как показано на синем отрезке. Однако, если же выбрать достаточно хороший шаг для сети, то можно максимально приблизиться к этому самому минимуму, как в примере с оранжевым отрезком. Это показывает, что выбор шага для градиентного спуска очень важен, ведь хорошо подобранный шаг позволяет сети быстрее достичь локального минимума.</w:t>
+      </w:r>
+    </w:p>
+    <w:p>
+      <w:pPr>
+        <w:pStyle w:val="Normal"/>
+        <w:rPr/>
+      </w:pPr>
+      <w:r>
+        <w:rPr/>
+        <w:t>Однако, поскольку в текущей работе используется адаптивный метод моментов, то данное строение не столько важно.</w:t>
       </w:r>
     </w:p>
     <w:p>
@@ -7128,7 +7401,7 @@
       <w:r>
         <w:rPr/>
         <w:drawing>
-          <wp:anchor behindDoc="0" distT="0" distB="0" distL="0" distR="0" simplePos="0" locked="0" layoutInCell="0" allowOverlap="1" relativeHeight="14">
+          <wp:anchor behindDoc="0" distT="0" distB="0" distL="0" distR="0" simplePos="0" locked="0" layoutInCell="0" allowOverlap="1" relativeHeight="13">
             <wp:simplePos x="0" y="0"/>
             <wp:positionH relativeFrom="column">
               <wp:posOffset>1324610</wp:posOffset>
@@ -7358,8 +7631,8 @@
       </w:tblPr>
       <w:tblGrid>
         <w:gridCol w:w="1922"/>
-        <w:gridCol w:w="1934"/>
-        <w:gridCol w:w="2088"/>
+        <w:gridCol w:w="1932"/>
+        <w:gridCol w:w="2090"/>
         <w:gridCol w:w="2100"/>
         <w:gridCol w:w="1310"/>
       </w:tblGrid>
@@ -7418,7 +7691,7 @@
         </w:tc>
         <w:tc>
           <w:tcPr>
-            <w:tcW w:w="1934" w:type="dxa"/>
+            <w:tcW w:w="1932" w:type="dxa"/>
             <w:tcBorders>
               <w:top w:val="single" w:sz="4" w:space="0" w:color="000000"/>
               <w:start w:val="single" w:sz="4" w:space="0" w:color="000000"/>
@@ -7469,7 +7742,7 @@
         </w:tc>
         <w:tc>
           <w:tcPr>
-            <w:tcW w:w="2088" w:type="dxa"/>
+            <w:tcW w:w="2090" w:type="dxa"/>
             <w:tcBorders>
               <w:top w:val="single" w:sz="4" w:space="0" w:color="000000"/>
               <w:start w:val="single" w:sz="4" w:space="0" w:color="000000"/>
@@ -7676,7 +7949,7 @@
         </w:tc>
         <w:tc>
           <w:tcPr>
-            <w:tcW w:w="1934" w:type="dxa"/>
+            <w:tcW w:w="1932" w:type="dxa"/>
             <w:tcBorders>
               <w:start w:val="single" w:sz="4" w:space="0" w:color="000000"/>
               <w:bottom w:val="single" w:sz="4" w:space="0" w:color="000000"/>
@@ -7726,7 +7999,7 @@
         </w:tc>
         <w:tc>
           <w:tcPr>
-            <w:tcW w:w="2088" w:type="dxa"/>
+            <w:tcW w:w="2090" w:type="dxa"/>
             <w:tcBorders>
               <w:start w:val="single" w:sz="4" w:space="0" w:color="000000"/>
               <w:bottom w:val="single" w:sz="4" w:space="0" w:color="000000"/>
@@ -7930,7 +8203,7 @@
         </w:tc>
         <w:tc>
           <w:tcPr>
-            <w:tcW w:w="1934" w:type="dxa"/>
+            <w:tcW w:w="1932" w:type="dxa"/>
             <w:tcBorders>
               <w:start w:val="single" w:sz="4" w:space="0" w:color="000000"/>
               <w:bottom w:val="single" w:sz="4" w:space="0" w:color="000000"/>
@@ -7980,7 +8253,7 @@
         </w:tc>
         <w:tc>
           <w:tcPr>
-            <w:tcW w:w="2088" w:type="dxa"/>
+            <w:tcW w:w="2090" w:type="dxa"/>
             <w:tcBorders>
               <w:start w:val="single" w:sz="4" w:space="0" w:color="000000"/>
               <w:bottom w:val="single" w:sz="4" w:space="0" w:color="000000"/>
@@ -8184,7 +8457,7 @@
         </w:tc>
         <w:tc>
           <w:tcPr>
-            <w:tcW w:w="1934" w:type="dxa"/>
+            <w:tcW w:w="1932" w:type="dxa"/>
             <w:tcBorders>
               <w:start w:val="single" w:sz="4" w:space="0" w:color="000000"/>
               <w:bottom w:val="single" w:sz="4" w:space="0" w:color="000000"/>
@@ -8234,7 +8507,7 @@
         </w:tc>
         <w:tc>
           <w:tcPr>
-            <w:tcW w:w="2088" w:type="dxa"/>
+            <w:tcW w:w="2090" w:type="dxa"/>
             <w:tcBorders>
               <w:start w:val="single" w:sz="4" w:space="0" w:color="000000"/>
               <w:bottom w:val="single" w:sz="4" w:space="0" w:color="000000"/>
@@ -8438,7 +8711,7 @@
         </w:tc>
         <w:tc>
           <w:tcPr>
-            <w:tcW w:w="1934" w:type="dxa"/>
+            <w:tcW w:w="1932" w:type="dxa"/>
             <w:tcBorders>
               <w:start w:val="single" w:sz="4" w:space="0" w:color="000000"/>
               <w:bottom w:val="single" w:sz="4" w:space="0" w:color="000000"/>
@@ -8488,7 +8761,7 @@
         </w:tc>
         <w:tc>
           <w:tcPr>
-            <w:tcW w:w="2088" w:type="dxa"/>
+            <w:tcW w:w="2090" w:type="dxa"/>
             <w:tcBorders>
               <w:start w:val="single" w:sz="4" w:space="0" w:color="000000"/>
               <w:bottom w:val="single" w:sz="4" w:space="0" w:color="000000"/>
@@ -8692,7 +8965,7 @@
         </w:tc>
         <w:tc>
           <w:tcPr>
-            <w:tcW w:w="1934" w:type="dxa"/>
+            <w:tcW w:w="1932" w:type="dxa"/>
             <w:tcBorders>
               <w:start w:val="single" w:sz="4" w:space="0" w:color="000000"/>
               <w:bottom w:val="single" w:sz="4" w:space="0" w:color="000000"/>
@@ -8742,7 +9015,7 @@
         </w:tc>
         <w:tc>
           <w:tcPr>
-            <w:tcW w:w="2088" w:type="dxa"/>
+            <w:tcW w:w="2090" w:type="dxa"/>
             <w:tcBorders>
               <w:start w:val="single" w:sz="4" w:space="0" w:color="000000"/>
               <w:bottom w:val="single" w:sz="4" w:space="0" w:color="000000"/>
@@ -8948,7 +9221,7 @@
         </w:tc>
         <w:tc>
           <w:tcPr>
-            <w:tcW w:w="1934" w:type="dxa"/>
+            <w:tcW w:w="1932" w:type="dxa"/>
             <w:tcBorders>
               <w:start w:val="single" w:sz="4" w:space="0" w:color="000000"/>
               <w:bottom w:val="single" w:sz="4" w:space="0" w:color="000000"/>
@@ -8998,7 +9271,7 @@
         </w:tc>
         <w:tc>
           <w:tcPr>
-            <w:tcW w:w="2088" w:type="dxa"/>
+            <w:tcW w:w="2090" w:type="dxa"/>
             <w:tcBorders>
               <w:start w:val="single" w:sz="4" w:space="0" w:color="000000"/>
               <w:bottom w:val="single" w:sz="4" w:space="0" w:color="000000"/>
@@ -9152,21 +9425,25 @@
     <w:p>
       <w:pPr>
         <w:pStyle w:val="Normal"/>
+        <w:ind w:hanging="0"/>
         <w:jc w:val="both"/>
         <w:rPr/>
       </w:pPr>
       <w:r>
         <w:rPr/>
-      </w:r>
-    </w:p>
-    <w:p>
-      <w:pPr>
-        <w:pStyle w:val="Normal"/>
+        <w:tab/>
+      </w:r>
+    </w:p>
+    <w:p>
+      <w:pPr>
+        <w:pStyle w:val="Normal"/>
+        <w:ind w:hanging="0"/>
         <w:jc w:val="both"/>
         <w:rPr/>
       </w:pPr>
       <w:r>
         <w:rPr/>
+        <w:tab/>
         <w:t>Помимо описанных выше параметров использовалась также скорость обучения — 0.01.</w:t>
       </w:r>
     </w:p>
@@ -12500,17 +12777,6 @@
       <w:r>
         <w:rPr/>
         <w:tab/>
-      </w:r>
-    </w:p>
-    <w:p>
-      <w:pPr>
-        <w:pStyle w:val="Normal"/>
-        <w:ind w:hanging="0"/>
-        <w:rPr/>
-      </w:pPr>
-      <w:r>
-        <w:rPr/>
-        <w:tab/>
         <w:t>Все данные собраны, модель работает, теперь стоит построить графики и убедится в том, что модель действительно стремится к локальному минимуму, далее, на графиках (изображения 17, 18, 19, 20) и модели (изображение 21) это все показано.</w:t>
       </w:r>
     </w:p>
@@ -12535,91 +12801,14 @@
       </w:pPr>
       <w:r>
         <w:rPr/>
-      </w:r>
-    </w:p>
-    <w:p>
-      <w:pPr>
-        <w:pStyle w:val="Normal"/>
-        <w:ind w:hanging="0"/>
-        <w:jc w:val="center"/>
-        <w:rPr/>
-      </w:pPr>
-      <w:r>
-        <w:rPr/>
-      </w:r>
-    </w:p>
-    <w:p>
-      <w:pPr>
-        <w:pStyle w:val="Normal"/>
-        <w:ind w:hanging="0"/>
-        <w:jc w:val="center"/>
-        <w:rPr/>
-      </w:pPr>
-      <w:r>
-        <w:rPr/>
-      </w:r>
-    </w:p>
-    <w:p>
-      <w:pPr>
-        <w:pStyle w:val="Normal"/>
-        <w:ind w:hanging="0"/>
-        <w:jc w:val="center"/>
-        <w:rPr/>
-      </w:pPr>
-      <w:r>
-        <w:rPr/>
-      </w:r>
-    </w:p>
-    <w:p>
-      <w:pPr>
-        <w:pStyle w:val="Normal"/>
-        <w:ind w:hanging="0"/>
-        <w:jc w:val="center"/>
-        <w:rPr/>
-      </w:pPr>
-      <w:r>
-        <w:rPr/>
-      </w:r>
-    </w:p>
-    <w:p>
-      <w:pPr>
-        <w:pStyle w:val="Normal"/>
-        <w:ind w:hanging="0"/>
-        <w:jc w:val="center"/>
-        <w:rPr/>
-      </w:pPr>
-      <w:r>
-        <w:rPr/>
-      </w:r>
-    </w:p>
-    <w:p>
-      <w:pPr>
-        <w:pStyle w:val="Normal"/>
-        <w:ind w:hanging="0"/>
-        <w:jc w:val="center"/>
-        <w:rPr/>
-      </w:pPr>
-      <w:r>
-        <w:rPr/>
-      </w:r>
-    </w:p>
-    <w:p>
-      <w:pPr>
-        <w:pStyle w:val="Normal"/>
-        <w:ind w:hanging="0"/>
-        <w:jc w:val="center"/>
-        <w:rPr/>
-      </w:pPr>
-      <w:r>
-        <w:rPr/>
         <w:drawing>
-          <wp:anchor behindDoc="0" distT="0" distB="0" distL="0" distR="0" simplePos="0" locked="0" layoutInCell="0" allowOverlap="1" relativeHeight="16">
+          <wp:anchor behindDoc="0" distT="0" distB="0" distL="0" distR="0" simplePos="0" locked="0" layoutInCell="0" allowOverlap="1" relativeHeight="15">
             <wp:simplePos x="0" y="0"/>
             <wp:positionH relativeFrom="column">
-              <wp:align>center</wp:align>
+              <wp:posOffset>798830</wp:posOffset>
             </wp:positionH>
             <wp:positionV relativeFrom="paragraph">
-              <wp:posOffset>635</wp:posOffset>
+              <wp:posOffset>-43180</wp:posOffset>
             </wp:positionV>
             <wp:extent cx="4319905" cy="2700020"/>
             <wp:effectExtent l="0" t="0" r="0" b="0"/>
@@ -12668,6 +12857,83 @@
       </w:pPr>
       <w:r>
         <w:rPr/>
+      </w:r>
+    </w:p>
+    <w:p>
+      <w:pPr>
+        <w:pStyle w:val="Normal"/>
+        <w:ind w:hanging="0"/>
+        <w:jc w:val="center"/>
+        <w:rPr/>
+      </w:pPr>
+      <w:r>
+        <w:rPr/>
+      </w:r>
+    </w:p>
+    <w:p>
+      <w:pPr>
+        <w:pStyle w:val="Normal"/>
+        <w:ind w:hanging="0"/>
+        <w:jc w:val="center"/>
+        <w:rPr/>
+      </w:pPr>
+      <w:r>
+        <w:rPr/>
+      </w:r>
+    </w:p>
+    <w:p>
+      <w:pPr>
+        <w:pStyle w:val="Normal"/>
+        <w:ind w:hanging="0"/>
+        <w:jc w:val="center"/>
+        <w:rPr/>
+      </w:pPr>
+      <w:r>
+        <w:rPr/>
+      </w:r>
+    </w:p>
+    <w:p>
+      <w:pPr>
+        <w:pStyle w:val="Normal"/>
+        <w:ind w:hanging="0"/>
+        <w:jc w:val="center"/>
+        <w:rPr/>
+      </w:pPr>
+      <w:r>
+        <w:rPr/>
+      </w:r>
+    </w:p>
+    <w:p>
+      <w:pPr>
+        <w:pStyle w:val="Normal"/>
+        <w:ind w:hanging="0"/>
+        <w:jc w:val="center"/>
+        <w:rPr/>
+      </w:pPr>
+      <w:r>
+        <w:rPr/>
+      </w:r>
+    </w:p>
+    <w:p>
+      <w:pPr>
+        <w:pStyle w:val="Normal"/>
+        <w:ind w:hanging="0"/>
+        <w:jc w:val="center"/>
+        <w:rPr/>
+      </w:pPr>
+      <w:r>
+        <w:rPr/>
+      </w:r>
+    </w:p>
+    <w:p>
+      <w:pPr>
+        <w:pStyle w:val="Normal"/>
+        <w:ind w:hanging="0"/>
+        <w:jc w:val="center"/>
+        <w:rPr/>
+      </w:pPr>
+      <w:r>
+        <w:rPr/>
         <w:t>Изображение 18. График обучения сверточного слоя 2.</w:t>
       </w:r>
     </w:p>
@@ -12681,7 +12947,7 @@
       <w:r>
         <w:rPr/>
         <w:drawing>
-          <wp:anchor behindDoc="0" distT="0" distB="0" distL="0" distR="0" simplePos="0" locked="0" layoutInCell="0" allowOverlap="1" relativeHeight="17">
+          <wp:anchor behindDoc="0" distT="0" distB="0" distL="0" distR="0" simplePos="0" locked="0" layoutInCell="0" allowOverlap="1" relativeHeight="16">
             <wp:simplePos x="0" y="0"/>
             <wp:positionH relativeFrom="column">
               <wp:align>center</wp:align>
@@ -12749,7 +13015,7 @@
       <w:r>
         <w:rPr/>
         <w:drawing>
-          <wp:anchor behindDoc="0" distT="0" distB="0" distL="0" distR="0" simplePos="0" locked="0" layoutInCell="0" allowOverlap="1" relativeHeight="18">
+          <wp:anchor behindDoc="0" distT="0" distB="0" distL="0" distR="0" simplePos="0" locked="0" layoutInCell="0" allowOverlap="1" relativeHeight="17">
             <wp:simplePos x="0" y="0"/>
             <wp:positionH relativeFrom="column">
               <wp:align>center</wp:align>
@@ -12892,6 +13158,7 @@
       </w:pPr>
       <w:r>
         <w:rPr/>
+        <w:t>Изображение 20. График обучения полносвязного слоя 2.</w:t>
       </w:r>
     </w:p>
     <w:p>
@@ -12903,20 +13170,8 @@
       </w:pPr>
       <w:r>
         <w:rPr/>
-        <w:t>Изображение 20. График обучения полносвязного слоя 2.</w:t>
-      </w:r>
-    </w:p>
-    <w:p>
-      <w:pPr>
-        <w:pStyle w:val="Normal"/>
-        <w:ind w:hanging="0"/>
-        <w:jc w:val="center"/>
-        <w:rPr/>
-      </w:pPr>
-      <w:r>
-        <w:rPr/>
         <w:drawing>
-          <wp:anchor behindDoc="0" distT="0" distB="0" distL="0" distR="0" simplePos="0" locked="0" layoutInCell="0" allowOverlap="1" relativeHeight="19">
+          <wp:anchor behindDoc="0" distT="0" distB="0" distL="0" distR="0" simplePos="0" locked="0" layoutInCell="0" allowOverlap="1" relativeHeight="18">
             <wp:simplePos x="0" y="0"/>
             <wp:positionH relativeFrom="column">
               <wp:align>center</wp:align>
@@ -12971,6 +13226,83 @@
       </w:pPr>
       <w:r>
         <w:rPr/>
+      </w:r>
+    </w:p>
+    <w:p>
+      <w:pPr>
+        <w:pStyle w:val="Normal"/>
+        <w:ind w:hanging="0"/>
+        <w:jc w:val="center"/>
+        <w:rPr/>
+      </w:pPr>
+      <w:r>
+        <w:rPr/>
+      </w:r>
+    </w:p>
+    <w:p>
+      <w:pPr>
+        <w:pStyle w:val="Normal"/>
+        <w:ind w:hanging="0"/>
+        <w:jc w:val="center"/>
+        <w:rPr/>
+      </w:pPr>
+      <w:r>
+        <w:rPr/>
+      </w:r>
+    </w:p>
+    <w:p>
+      <w:pPr>
+        <w:pStyle w:val="Normal"/>
+        <w:ind w:hanging="0"/>
+        <w:jc w:val="center"/>
+        <w:rPr/>
+      </w:pPr>
+      <w:r>
+        <w:rPr/>
+      </w:r>
+    </w:p>
+    <w:p>
+      <w:pPr>
+        <w:pStyle w:val="Normal"/>
+        <w:ind w:hanging="0"/>
+        <w:jc w:val="center"/>
+        <w:rPr/>
+      </w:pPr>
+      <w:r>
+        <w:rPr/>
+      </w:r>
+    </w:p>
+    <w:p>
+      <w:pPr>
+        <w:pStyle w:val="Normal"/>
+        <w:ind w:hanging="0"/>
+        <w:jc w:val="center"/>
+        <w:rPr/>
+      </w:pPr>
+      <w:r>
+        <w:rPr/>
+      </w:r>
+    </w:p>
+    <w:p>
+      <w:pPr>
+        <w:pStyle w:val="Normal"/>
+        <w:ind w:hanging="0"/>
+        <w:jc w:val="center"/>
+        <w:rPr/>
+      </w:pPr>
+      <w:r>
+        <w:rPr/>
+      </w:r>
+    </w:p>
+    <w:p>
+      <w:pPr>
+        <w:pStyle w:val="Normal"/>
+        <w:ind w:hanging="0"/>
+        <w:jc w:val="center"/>
+        <w:rPr/>
+      </w:pPr>
+      <w:r>
+        <w:rPr/>
         <w:t>Изображение 21. Градиентный спуск для полносвязных слоев.</w:t>
       </w:r>
     </w:p>
@@ -12983,7 +13315,7 @@
       </w:pPr>
       <w:r>
         <w:drawing>
-          <wp:anchor behindDoc="0" distT="0" distB="0" distL="0" distR="0" simplePos="0" locked="0" layoutInCell="0" allowOverlap="1" relativeHeight="20">
+          <wp:anchor behindDoc="0" distT="0" distB="0" distL="0" distR="0" simplePos="0" locked="0" layoutInCell="0" allowOverlap="1" relativeHeight="19">
             <wp:simplePos x="0" y="0"/>
             <wp:positionH relativeFrom="column">
               <wp:align>center</wp:align>
@@ -12991,7 +13323,7 @@
             <wp:positionV relativeFrom="paragraph">
               <wp:posOffset>635</wp:posOffset>
             </wp:positionV>
-            <wp:extent cx="3646170" cy="2430780"/>
+            <wp:extent cx="4101465" cy="2734310"/>
             <wp:effectExtent l="0" t="0" r="0" b="0"/>
             <wp:wrapSquare wrapText="largest"/>
             <wp:docPr id="21" name="Image20" descr="" title=""/>
@@ -13016,7 +13348,7 @@
                   <pic:spPr bwMode="auto">
                     <a:xfrm>
                       <a:off x="0" y="0"/>
-                      <a:ext cx="3646170" cy="2430780"/>
+                      <a:ext cx="4101465" cy="2734310"/>
                     </a:xfrm>
                     <a:prstGeom prst="rect">
                       <a:avLst/>
@@ -13120,7 +13452,48 @@
       <w:r>
         <w:rPr/>
         <w:tab/>
+      </w:r>
+    </w:p>
+    <w:p>
+      <w:pPr>
+        <w:pStyle w:val="Normal"/>
+        <w:ind w:hanging="0"/>
+        <w:jc w:val="both"/>
+        <w:rPr/>
+      </w:pPr>
+      <w:r>
+        <w:rPr/>
+        <w:tab/>
         <w:t>Как можно заметить из изображений 17-20 градиенты слоев скачут, данное явление в машинном обучении может указывать на скачки в точности в предсказаниях и возможности переобучения модели — являние, при котором модель на обучающей выборке показывает хорошие значения, однако на тестовых примерах может показать не очень удовлетворительные значения. Такие являния могут быть вызваны слишком высокой скоростью обучение, использованием батчей, в которых могут быть некоторые шумы или некачественные фотографии и многое другое. В нашем случае данное являение не является критическим, поскольку модель не должна выдавать какие-то хорошие значения точности.</w:t>
+      </w:r>
+    </w:p>
+    <w:p>
+      <w:pPr>
+        <w:pStyle w:val="Normal"/>
+        <w:ind w:hanging="0"/>
+        <w:jc w:val="both"/>
+        <w:rPr/>
+      </w:pPr>
+      <w:r>
+        <w:rPr/>
+        <w:tab/>
+        <w:t xml:space="preserve">Также из приведенной модели на изображении </w:t>
+      </w:r>
+      <w:r>
+        <w:rPr/>
+        <w:t xml:space="preserve">21 видно, что значение ошибки зависит от весов двух выходных полносвязных слоев, при этом, в минимуме функции выдается максимальная точность сети. </w:t>
+      </w:r>
+      <w:r>
+        <w:rPr/>
+        <w:t xml:space="preserve">Ошибка модели действительно стремится к нулю по мере изменения весов и фильтров сети в процессе обучения с использованием </w:t>
+      </w:r>
+      <w:r>
+        <w:rPr/>
+        <w:t>Adam</w:t>
+      </w:r>
+      <w:r>
+        <w:rPr/>
+        <w:t>, как это было указано в теоретической части работы.</w:t>
       </w:r>
     </w:p>
     <w:p>
@@ -13133,15 +13506,11 @@
         </w:rPr>
       </w:pPr>
       <w:r>
-        <w:rPr/>
-        <w:t>Так же</w:t>
-      </w:r>
-      <w:r>
         <w:rPr>
           <w:b w:val="false"/>
           <w:bCs w:val="false"/>
         </w:rPr>
-        <w:t xml:space="preserve"> из приведенной модели обучения сети, а именно градиентного спуска, ее ошибка действительно стремится к нулю в зависимости от изменения весов и фильтров сети так, как это было сказано в теоретической части работы.</w:t>
+        <w:t>После обучения модели стоит проверить ее на тестовой выборке, которую модель еще не видела, результат показал, что точность модели на новых изображениях выдает 78.0220% точности, что очень даже неплохо для 20 эпох при такой выборке значений.</w:t>
       </w:r>
     </w:p>
     <w:p>
@@ -13158,23 +13527,6 @@
           <w:b w:val="false"/>
           <w:bCs w:val="false"/>
         </w:rPr>
-        <w:t>После обучения модели стоит проверить ее на тестовой выборке, которую модель еще не видела, результат показал, что точность модели на новых изображениях выдает 78.0220% точности, что очень даже неплохо для 20 эпох при такой выборке значений.</w:t>
-      </w:r>
-    </w:p>
-    <w:p>
-      <w:pPr>
-        <w:pStyle w:val="Normal"/>
-        <w:spacing w:before="0" w:after="0"/>
-        <w:rPr>
-          <w:b w:val="false"/>
-          <w:bCs w:val="false"/>
-        </w:rPr>
-      </w:pPr>
-      <w:r>
-        <w:rPr>
-          <w:b w:val="false"/>
-          <w:bCs w:val="false"/>
-        </w:rPr>
         <w:t>Сами примеры работы такой сети, включая удачные и неудачные приведены на изображениях ниже (изображение 22, 23, 24).</w:t>
       </w:r>
     </w:p>
@@ -13200,7 +13552,7 @@
       <w:r>
         <w:rPr/>
         <w:drawing>
-          <wp:anchor behindDoc="0" distT="0" distB="0" distL="0" distR="0" simplePos="0" locked="0" layoutInCell="0" allowOverlap="1" relativeHeight="21">
+          <wp:anchor behindDoc="0" distT="0" distB="0" distL="0" distR="0" simplePos="0" locked="0" layoutInCell="0" allowOverlap="1" relativeHeight="20">
             <wp:simplePos x="0" y="0"/>
             <wp:positionH relativeFrom="column">
               <wp:posOffset>324485</wp:posOffset>
@@ -13345,7 +13697,7 @@
       <w:r>
         <w:rPr/>
         <w:drawing>
-          <wp:anchor behindDoc="0" distT="0" distB="0" distL="0" distR="0" simplePos="0" locked="0" layoutInCell="0" allowOverlap="1" relativeHeight="23">
+          <wp:anchor behindDoc="0" distT="0" distB="0" distL="0" distR="0" simplePos="0" locked="0" layoutInCell="0" allowOverlap="1" relativeHeight="22">
             <wp:simplePos x="0" y="0"/>
             <wp:positionH relativeFrom="column">
               <wp:align>center</wp:align>
@@ -13490,7 +13842,7 @@
       <w:r>
         <w:rPr/>
         <w:drawing>
-          <wp:anchor behindDoc="0" distT="0" distB="0" distL="0" distR="0" simplePos="0" locked="0" layoutInCell="0" allowOverlap="1" relativeHeight="22">
+          <wp:anchor behindDoc="0" distT="0" distB="0" distL="0" distR="0" simplePos="0" locked="0" layoutInCell="0" allowOverlap="1" relativeHeight="21">
             <wp:simplePos x="0" y="0"/>
             <wp:positionH relativeFrom="column">
               <wp:align>center</wp:align>
@@ -13534,182 +13886,6 @@
             </a:graphic>
           </wp:anchor>
         </w:drawing>
-      </w:r>
-    </w:p>
-    <w:p>
-      <w:pPr>
-        <w:pStyle w:val="Normal"/>
-        <w:spacing w:before="0" w:after="0"/>
-        <w:rPr>
-          <w:b w:val="false"/>
-          <w:bCs w:val="false"/>
-        </w:rPr>
-      </w:pPr>
-      <w:r>
-        <w:rPr>
-          <w:b w:val="false"/>
-          <w:bCs w:val="false"/>
-        </w:rPr>
-      </w:r>
-    </w:p>
-    <w:p>
-      <w:pPr>
-        <w:pStyle w:val="Normal"/>
-        <w:spacing w:before="0" w:after="0"/>
-        <w:rPr>
-          <w:b w:val="false"/>
-          <w:bCs w:val="false"/>
-        </w:rPr>
-      </w:pPr>
-      <w:r>
-        <w:rPr>
-          <w:b w:val="false"/>
-          <w:bCs w:val="false"/>
-        </w:rPr>
-      </w:r>
-    </w:p>
-    <w:p>
-      <w:pPr>
-        <w:pStyle w:val="Normal"/>
-        <w:spacing w:before="0" w:after="0"/>
-        <w:rPr>
-          <w:b w:val="false"/>
-          <w:bCs w:val="false"/>
-        </w:rPr>
-      </w:pPr>
-      <w:r>
-        <w:rPr>
-          <w:b w:val="false"/>
-          <w:bCs w:val="false"/>
-        </w:rPr>
-      </w:r>
-    </w:p>
-    <w:p>
-      <w:pPr>
-        <w:pStyle w:val="Normal"/>
-        <w:spacing w:before="0" w:after="0"/>
-        <w:rPr>
-          <w:b w:val="false"/>
-          <w:bCs w:val="false"/>
-        </w:rPr>
-      </w:pPr>
-      <w:r>
-        <w:rPr>
-          <w:b w:val="false"/>
-          <w:bCs w:val="false"/>
-        </w:rPr>
-      </w:r>
-    </w:p>
-    <w:p>
-      <w:pPr>
-        <w:pStyle w:val="Normal"/>
-        <w:spacing w:before="0" w:after="0"/>
-        <w:rPr>
-          <w:b w:val="false"/>
-          <w:bCs w:val="false"/>
-        </w:rPr>
-      </w:pPr>
-      <w:r>
-        <w:rPr>
-          <w:b w:val="false"/>
-          <w:bCs w:val="false"/>
-        </w:rPr>
-      </w:r>
-    </w:p>
-    <w:p>
-      <w:pPr>
-        <w:pStyle w:val="Normal"/>
-        <w:spacing w:before="0" w:after="0"/>
-        <w:rPr>
-          <w:b w:val="false"/>
-          <w:bCs w:val="false"/>
-        </w:rPr>
-      </w:pPr>
-      <w:r>
-        <w:rPr>
-          <w:b w:val="false"/>
-          <w:bCs w:val="false"/>
-        </w:rPr>
-      </w:r>
-    </w:p>
-    <w:p>
-      <w:pPr>
-        <w:pStyle w:val="Normal"/>
-        <w:spacing w:before="0" w:after="0"/>
-        <w:rPr>
-          <w:b w:val="false"/>
-          <w:bCs w:val="false"/>
-        </w:rPr>
-      </w:pPr>
-      <w:r>
-        <w:rPr>
-          <w:b w:val="false"/>
-          <w:bCs w:val="false"/>
-        </w:rPr>
-      </w:r>
-    </w:p>
-    <w:p>
-      <w:pPr>
-        <w:pStyle w:val="Normal"/>
-        <w:spacing w:before="0" w:after="0"/>
-        <w:rPr>
-          <w:b w:val="false"/>
-          <w:bCs w:val="false"/>
-        </w:rPr>
-      </w:pPr>
-      <w:r>
-        <w:rPr>
-          <w:b w:val="false"/>
-          <w:bCs w:val="false"/>
-        </w:rPr>
-      </w:r>
-    </w:p>
-    <w:p>
-      <w:pPr>
-        <w:pStyle w:val="Normal"/>
-        <w:spacing w:before="0" w:after="0"/>
-        <w:rPr>
-          <w:b w:val="false"/>
-          <w:bCs w:val="false"/>
-        </w:rPr>
-      </w:pPr>
-      <w:r>
-        <w:rPr>
-          <w:b w:val="false"/>
-          <w:bCs w:val="false"/>
-        </w:rPr>
-      </w:r>
-    </w:p>
-    <w:p>
-      <w:pPr>
-        <w:pStyle w:val="Normal"/>
-        <w:spacing w:before="0" w:after="0"/>
-        <w:rPr>
-          <w:b w:val="false"/>
-          <w:bCs w:val="false"/>
-        </w:rPr>
-      </w:pPr>
-      <w:r>
-        <w:rPr>
-          <w:b w:val="false"/>
-          <w:bCs w:val="false"/>
-        </w:rPr>
-      </w:r>
-    </w:p>
-    <w:p>
-      <w:pPr>
-        <w:pStyle w:val="Normal"/>
-        <w:spacing w:before="0" w:after="0"/>
-        <w:rPr>
-          <w:b w:val="false"/>
-          <w:bCs w:val="false"/>
-        </w:rPr>
-      </w:pPr>
-      <w:r>
-        <w:rPr>
-          <w:b w:val="false"/>
-          <w:bCs w:val="false"/>
-        </w:rPr>
       </w:r>
     </w:p>
     <w:p>
@@ -27847,7 +28023,7 @@
       <w:rPr>
         <w:lang w:val="ru-RU"/>
       </w:rPr>
-      <w:t>38</w:t>
+      <w:t>46</w:t>
     </w:r>
     <w:r>
       <w:rPr>

</xml_diff>